<commit_message>
network protocol for gripper
</commit_message>
<xml_diff>
--- a/docs/simulation3d.docx
+++ b/docs/simulation3d.docx
@@ -1,6 +1,6 @@
 
 <file path=word/document.xml><?xml version="1.0" encoding="utf-8"?>
-<w:document xmlns:wpc="http://schemas.microsoft.com/office/word/2010/wordprocessingCanvas" xmlns:cx="http://schemas.microsoft.com/office/drawing/2014/chartex" xmlns:cx1="http://schemas.microsoft.com/office/drawing/2015/9/8/chartex" xmlns:cx2="http://schemas.microsoft.com/office/drawing/2015/10/21/chartex" xmlns:cx3="http://schemas.microsoft.com/office/drawing/2016/5/9/chartex" xmlns:cx4="http://schemas.microsoft.com/office/drawing/2016/5/10/chartex" xmlns:cx5="http://schemas.microsoft.com/office/drawing/2016/5/11/chartex" xmlns:cx6="http://schemas.microsoft.com/office/drawing/2016/5/12/chartex" xmlns:cx7="http://schemas.microsoft.com/office/drawing/2016/5/13/chartex" xmlns:cx8="http://schemas.microsoft.com/office/drawing/2016/5/14/chartex" xmlns:mc="http://schemas.openxmlformats.org/markup-compatibility/2006" xmlns:aink="http://schemas.microsoft.com/office/drawing/2016/ink" xmlns:am3d="http://schemas.microsoft.com/office/drawing/2017/model3d" xmlns:o="urn:schemas-microsoft-com:office:office" xmlns:r="http://schemas.openxmlformats.org/officeDocument/2006/relationships" xmlns:m="http://schemas.openxmlformats.org/officeDocument/2006/math" xmlns:v="urn:schemas-microsoft-com:vml" xmlns:wp14="http://schemas.microsoft.com/office/word/2010/wordprocessingDrawing" xmlns:wp="http://schemas.openxmlformats.org/drawingml/2006/wordprocessingDrawing" xmlns:w10="urn:schemas-microsoft-com:office:word" xmlns:w="http://schemas.openxmlformats.org/wordprocessingml/2006/main" xmlns:w14="http://schemas.microsoft.com/office/word/2010/wordml" xmlns:w15="http://schemas.microsoft.com/office/word/2012/wordml" xmlns:w16cid="http://schemas.microsoft.com/office/word/2016/wordml/cid" xmlns:w16se="http://schemas.microsoft.com/office/word/2015/wordml/symex" xmlns:wpg="http://schemas.microsoft.com/office/word/2010/wordprocessingGroup" xmlns:wpi="http://schemas.microsoft.com/office/word/2010/wordprocessingInk" xmlns:wne="http://schemas.microsoft.com/office/word/2006/wordml" xmlns:wps="http://schemas.microsoft.com/office/word/2010/wordprocessingShape" mc:Ignorable="w14 w15 w16se w16cid wp14">
+<w:document xmlns:wpc="http://schemas.microsoft.com/office/word/2010/wordprocessingCanvas" xmlns:cx="http://schemas.microsoft.com/office/drawing/2014/chartex" xmlns:cx1="http://schemas.microsoft.com/office/drawing/2015/9/8/chartex" xmlns:cx2="http://schemas.microsoft.com/office/drawing/2015/10/21/chartex" xmlns:cx3="http://schemas.microsoft.com/office/drawing/2016/5/9/chartex" xmlns:cx4="http://schemas.microsoft.com/office/drawing/2016/5/10/chartex" xmlns:cx5="http://schemas.microsoft.com/office/drawing/2016/5/11/chartex" xmlns:cx6="http://schemas.microsoft.com/office/drawing/2016/5/12/chartex" xmlns:cx7="http://schemas.microsoft.com/office/drawing/2016/5/13/chartex" xmlns:cx8="http://schemas.microsoft.com/office/drawing/2016/5/14/chartex" xmlns:mc="http://schemas.openxmlformats.org/markup-compatibility/2006" xmlns:aink="http://schemas.microsoft.com/office/drawing/2016/ink" xmlns:am3d="http://schemas.microsoft.com/office/drawing/2017/model3d" xmlns:o="urn:schemas-microsoft-com:office:office" xmlns:r="http://schemas.openxmlformats.org/officeDocument/2006/relationships" xmlns:m="http://schemas.openxmlformats.org/officeDocument/2006/math" xmlns:v="urn:schemas-microsoft-com:vml" xmlns:wp14="http://schemas.microsoft.com/office/word/2010/wordprocessingDrawing" xmlns:wp="http://schemas.openxmlformats.org/drawingml/2006/wordprocessingDrawing" xmlns:w10="urn:schemas-microsoft-com:office:word" xmlns:w="http://schemas.openxmlformats.org/wordprocessingml/2006/main" xmlns:w14="http://schemas.microsoft.com/office/word/2010/wordml" xmlns:w15="http://schemas.microsoft.com/office/word/2012/wordml" xmlns:w16cex="http://schemas.microsoft.com/office/word/2018/wordml/cex" xmlns:w16cid="http://schemas.microsoft.com/office/word/2016/wordml/cid" xmlns:w16="http://schemas.microsoft.com/office/word/2018/wordml" xmlns:w16se="http://schemas.microsoft.com/office/word/2015/wordml/symex" xmlns:wpg="http://schemas.microsoft.com/office/word/2010/wordprocessingGroup" xmlns:wpi="http://schemas.microsoft.com/office/word/2010/wordprocessingInk" xmlns:wne="http://schemas.microsoft.com/office/word/2006/wordml" xmlns:wps="http://schemas.microsoft.com/office/word/2010/wordprocessingShape" mc:Ignorable="w14 w15 w16se w16cid w16 w16cex wp14">
   <w:body>
     <w:p>
       <w:pPr>
@@ -142,6 +142,7 @@
         <w:t xml:space="preserve"> </w:t>
       </w:r>
       <w:proofErr w:type="spellStart"/>
+      <w:proofErr w:type="gramStart"/>
       <w:r>
         <w:rPr>
           <w:rStyle w:val="a6"/>
@@ -157,6 +158,7 @@
         </w:rPr>
         <w:t>:/folder/log.txt</w:t>
       </w:r>
+      <w:proofErr w:type="gramEnd"/>
     </w:p>
     <w:p>
       <w:pPr>
@@ -322,7 +324,7 @@
         <mc:AlternateContent>
           <mc:Choice Requires="wpg">
             <w:drawing>
-              <wp:anchor distT="0" distB="0" distL="114300" distR="114300" simplePos="0" relativeHeight="251689984" behindDoc="0" locked="0" layoutInCell="1" allowOverlap="1">
+              <wp:anchor distT="0" distB="0" distL="114300" distR="114300" simplePos="0" relativeHeight="251689984" behindDoc="0" locked="0" layoutInCell="1" allowOverlap="1" wp14:anchorId="42800BBC" wp14:editId="454EFB05">
                 <wp:simplePos x="0" y="0"/>
                 <wp:positionH relativeFrom="column">
                   <wp:posOffset>1152525</wp:posOffset>
@@ -1190,7 +1192,7 @@
           </mc:Choice>
           <mc:Fallback>
             <w:pict>
-              <v:group id="Группа 57" o:spid="_x0000_s1026" style="position:absolute;left:0;text-align:left;margin-left:90.75pt;margin-top:1pt;width:224.85pt;height:335.1pt;z-index:251689984" coordsize="28555,42557" o:gfxdata="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">
+              <v:group w14:anchorId="42800BBC" id="Группа 57" o:spid="_x0000_s1026" style="position:absolute;left:0;text-align:left;margin-left:90.75pt;margin-top:1pt;width:224.85pt;height:335.1pt;z-index:251689984" coordsize="28555,42557" o:gfxdata="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">
                 <v:group id="Группа 60" o:spid="_x0000_s1027" style="position:absolute;width:28555;height:20154" coordsize="28555,20154" o:gfxdata="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">
                   <v:line id="Прямая соединительная линия 38" o:spid="_x0000_s1028" style="position:absolute;visibility:visible;mso-wrap-style:square" from="4610,3810" to="4610,17868" o:connectortype="straight" o:gfxdata="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" strokecolor="#4472c4 [3204]" strokeweight="2.25pt">
                     <v:stroke joinstyle="miter"/>
@@ -1984,13 +1986,18 @@
       </w:r>
       <w:proofErr w:type="spellEnd"/>
       <w:r>
-        <w:t xml:space="preserve">. не САР, а  </w:t>
+        <w:t xml:space="preserve">. не САР, </w:t>
+      </w:r>
+      <w:proofErr w:type="gramStart"/>
+      <w:r>
+        <w:t xml:space="preserve">а  </w:t>
       </w:r>
       <w:proofErr w:type="spellStart"/>
       <w:r>
         <w:t>KinematicAngularVelocity</w:t>
       </w:r>
       <w:proofErr w:type="spellEnd"/>
+      <w:proofErr w:type="gramEnd"/>
     </w:p>
     <w:p>
       <w:pPr>
@@ -2224,6 +2231,7 @@
       <w:r>
         <w:t xml:space="preserve">":&lt; </w:t>
       </w:r>
+      <w:proofErr w:type="gramStart"/>
       <w:r>
         <w:rPr>
           <w:lang w:val="en-US"/>
@@ -2233,6 +2241,7 @@
       <w:r>
         <w:t xml:space="preserve"> &gt;</w:t>
       </w:r>
+      <w:proofErr w:type="gramEnd"/>
       <w:r>
         <w:t>,</w:t>
       </w:r>
@@ -2274,6 +2283,7 @@
       <w:r>
         <w:t xml:space="preserve">":&lt; </w:t>
       </w:r>
+      <w:proofErr w:type="gramStart"/>
       <w:r>
         <w:rPr>
           <w:lang w:val="en-US"/>
@@ -2283,6 +2293,7 @@
       <w:r>
         <w:t xml:space="preserve"> &gt;</w:t>
       </w:r>
+      <w:proofErr w:type="gramEnd"/>
       <w:r>
         <w:t>,</w:t>
       </w:r>
@@ -2324,6 +2335,7 @@
       <w:r>
         <w:t xml:space="preserve">":&lt; </w:t>
       </w:r>
+      <w:proofErr w:type="gramStart"/>
       <w:r>
         <w:rPr>
           <w:lang w:val="en-US"/>
@@ -2333,6 +2345,7 @@
       <w:r>
         <w:t xml:space="preserve"> &gt;</w:t>
       </w:r>
+      <w:proofErr w:type="gramEnd"/>
       <w:r>
         <w:t>,</w:t>
       </w:r>
@@ -2374,6 +2387,7 @@
       <w:r>
         <w:t xml:space="preserve">":&lt; </w:t>
       </w:r>
+      <w:proofErr w:type="gramStart"/>
       <w:r>
         <w:rPr>
           <w:lang w:val="en-US"/>
@@ -2381,7 +2395,11 @@
         <w:t>bool</w:t>
       </w:r>
       <w:r>
-        <w:t xml:space="preserve"> &gt;,</w:t>
+        <w:t xml:space="preserve"> &gt;</w:t>
+      </w:r>
+      <w:proofErr w:type="gramEnd"/>
+      <w:r>
+        <w:t>,</w:t>
       </w:r>
       <w:r>
         <w:t xml:space="preserve"> </w:t>
@@ -2424,6 +2442,7 @@
       <w:r>
         <w:t xml:space="preserve">":&lt; </w:t>
       </w:r>
+      <w:proofErr w:type="gramStart"/>
       <w:r>
         <w:rPr>
           <w:lang w:val="en-US"/>
@@ -2431,7 +2450,11 @@
         <w:t>float</w:t>
       </w:r>
       <w:r>
-        <w:t xml:space="preserve"> &gt;,</w:t>
+        <w:t xml:space="preserve"> &gt;</w:t>
+      </w:r>
+      <w:proofErr w:type="gramEnd"/>
+      <w:r>
+        <w:t>,</w:t>
       </w:r>
       <w:r>
         <w:t xml:space="preserve"> </w:t>
@@ -2473,6 +2496,7 @@
       <w:r>
         <w:t xml:space="preserve">":&lt; </w:t>
       </w:r>
+      <w:proofErr w:type="gramStart"/>
       <w:r>
         <w:rPr>
           <w:lang w:val="en-US"/>
@@ -2480,7 +2504,11 @@
         <w:t>bool</w:t>
       </w:r>
       <w:r>
-        <w:t xml:space="preserve"> &gt;,</w:t>
+        <w:t xml:space="preserve"> &gt;</w:t>
+      </w:r>
+      <w:proofErr w:type="gramEnd"/>
+      <w:r>
+        <w:t>,</w:t>
       </w:r>
       <w:r>
         <w:t xml:space="preserve"> </w:t>
@@ -2523,6 +2551,7 @@
       <w:r>
         <w:t xml:space="preserve">":&lt; </w:t>
       </w:r>
+      <w:proofErr w:type="gramStart"/>
       <w:r>
         <w:rPr>
           <w:lang w:val="en-US"/>
@@ -2532,6 +2561,7 @@
       <w:r>
         <w:t xml:space="preserve"> &gt;</w:t>
       </w:r>
+      <w:proofErr w:type="gramEnd"/>
       <w:r>
         <w:t>,</w:t>
       </w:r>
@@ -2575,6 +2605,7 @@
       <w:r>
         <w:t xml:space="preserve">":&lt; </w:t>
       </w:r>
+      <w:proofErr w:type="gramStart"/>
       <w:r>
         <w:rPr>
           <w:lang w:val="en-US"/>
@@ -2584,6 +2615,7 @@
       <w:r>
         <w:t xml:space="preserve"> &gt;</w:t>
       </w:r>
+      <w:proofErr w:type="gramEnd"/>
       <w:r>
         <w:t>,</w:t>
       </w:r>
@@ -2633,6 +2665,7 @@
       <w:r>
         <w:t xml:space="preserve">":&lt; </w:t>
       </w:r>
+      <w:proofErr w:type="gramStart"/>
       <w:r>
         <w:rPr>
           <w:lang w:val="en-US"/>
@@ -2640,7 +2673,11 @@
         <w:t>float</w:t>
       </w:r>
       <w:r>
-        <w:t xml:space="preserve"> &gt;,</w:t>
+        <w:t xml:space="preserve"> &gt;</w:t>
+      </w:r>
+      <w:proofErr w:type="gramEnd"/>
+      <w:r>
+        <w:t>,</w:t>
       </w:r>
       <w:r>
         <w:t xml:space="preserve"> </w:t>
@@ -3061,6 +3098,7 @@
       <w:r>
         <w:t xml:space="preserve">0":&lt; </w:t>
       </w:r>
+      <w:proofErr w:type="gramStart"/>
       <w:r>
         <w:rPr>
           <w:lang w:val="en-US"/>
@@ -3070,6 +3108,7 @@
       <w:r>
         <w:t xml:space="preserve"> &gt;</w:t>
       </w:r>
+      <w:proofErr w:type="gramEnd"/>
       <w:r>
         <w:t>,</w:t>
       </w:r>
@@ -3113,6 +3152,7 @@
       <w:r>
         <w:t xml:space="preserve">1":&lt; </w:t>
       </w:r>
+      <w:proofErr w:type="gramStart"/>
       <w:r>
         <w:rPr>
           <w:lang w:val="en-US"/>
@@ -3122,6 +3162,7 @@
       <w:r>
         <w:t xml:space="preserve"> &gt;</w:t>
       </w:r>
+      <w:proofErr w:type="gramEnd"/>
       <w:r>
         <w:t>,</w:t>
       </w:r>
@@ -3165,6 +3206,7 @@
       <w:r>
         <w:t xml:space="preserve">":&lt; </w:t>
       </w:r>
+      <w:proofErr w:type="gramStart"/>
       <w:r>
         <w:rPr>
           <w:lang w:val="en-US"/>
@@ -3174,6 +3216,7 @@
       <w:r>
         <w:t xml:space="preserve"> &gt;</w:t>
       </w:r>
+      <w:proofErr w:type="gramEnd"/>
       <w:r>
         <w:t>,</w:t>
       </w:r>
@@ -3217,6 +3260,7 @@
       <w:r>
         <w:t xml:space="preserve">":&lt; </w:t>
       </w:r>
+      <w:proofErr w:type="gramStart"/>
       <w:r>
         <w:rPr>
           <w:lang w:val="en-US"/>
@@ -3226,6 +3270,7 @@
       <w:r>
         <w:t xml:space="preserve"> &gt;</w:t>
       </w:r>
+      <w:proofErr w:type="gramEnd"/>
       <w:r>
         <w:t>,</w:t>
       </w:r>
@@ -3282,6 +3327,7 @@
       <w:r>
         <w:t xml:space="preserve">":&lt; </w:t>
       </w:r>
+      <w:proofErr w:type="gramStart"/>
       <w:r>
         <w:rPr>
           <w:lang w:val="en-US"/>
@@ -3289,7 +3335,11 @@
         <w:t>float</w:t>
       </w:r>
       <w:r>
-        <w:t xml:space="preserve"> &gt;,</w:t>
+        <w:t xml:space="preserve"> &gt;</w:t>
+      </w:r>
+      <w:proofErr w:type="gramEnd"/>
+      <w:r>
+        <w:t>,</w:t>
       </w:r>
       <w:r>
         <w:t xml:space="preserve"> </w:t>
@@ -3345,6 +3395,7 @@
       <w:r>
         <w:t xml:space="preserve">":&lt; </w:t>
       </w:r>
+      <w:proofErr w:type="gramStart"/>
       <w:r>
         <w:rPr>
           <w:lang w:val="en-US"/>
@@ -3354,6 +3405,7 @@
       <w:r>
         <w:t xml:space="preserve"> &gt;</w:t>
       </w:r>
+      <w:proofErr w:type="gramEnd"/>
       <w:r>
         <w:t>,</w:t>
       </w:r>
@@ -3397,6 +3449,7 @@
       <w:r>
         <w:t xml:space="preserve">":&lt; </w:t>
       </w:r>
+      <w:proofErr w:type="gramStart"/>
       <w:r>
         <w:rPr>
           <w:lang w:val="en-US"/>
@@ -3406,6 +3459,7 @@
       <w:r>
         <w:t xml:space="preserve"> &gt;</w:t>
       </w:r>
+      <w:proofErr w:type="gramEnd"/>
       <w:r>
         <w:t>,</w:t>
       </w:r>
@@ -3461,6 +3515,7 @@
       <w:r>
         <w:t xml:space="preserve">":&lt; </w:t>
       </w:r>
+      <w:proofErr w:type="gramStart"/>
       <w:r>
         <w:rPr>
           <w:lang w:val="en-US"/>
@@ -3468,7 +3523,11 @@
         <w:t>float</w:t>
       </w:r>
       <w:r>
-        <w:t xml:space="preserve"> &gt;,</w:t>
+        <w:t xml:space="preserve"> &gt;</w:t>
+      </w:r>
+      <w:proofErr w:type="gramEnd"/>
+      <w:r>
+        <w:t>,</w:t>
       </w:r>
       <w:r>
         <w:t xml:space="preserve"> </w:t>
@@ -3536,6 +3595,7 @@
       <w:r>
         <w:t xml:space="preserve">":&lt; </w:t>
       </w:r>
+      <w:proofErr w:type="gramStart"/>
       <w:r>
         <w:rPr>
           <w:lang w:val="en-US"/>
@@ -3543,7 +3603,11 @@
         <w:t>float</w:t>
       </w:r>
       <w:r>
-        <w:t xml:space="preserve"> &gt;, </w:t>
+        <w:t xml:space="preserve"> &gt;</w:t>
+      </w:r>
+      <w:proofErr w:type="gramEnd"/>
+      <w:r>
+        <w:t xml:space="preserve">, </w:t>
       </w:r>
       <w:r>
         <w:rPr>
@@ -3622,6 +3686,7 @@
       <w:r>
         <w:t xml:space="preserve">":&lt; </w:t>
       </w:r>
+      <w:proofErr w:type="gramStart"/>
       <w:r>
         <w:rPr>
           <w:lang w:val="en-US"/>
@@ -3629,7 +3694,11 @@
         <w:t>float</w:t>
       </w:r>
       <w:r>
-        <w:t xml:space="preserve"> &gt;, </w:t>
+        <w:t xml:space="preserve"> &gt;</w:t>
+      </w:r>
+      <w:proofErr w:type="gramEnd"/>
+      <w:r>
+        <w:t xml:space="preserve">, </w:t>
       </w:r>
       <w:r>
         <w:rPr>
@@ -3708,6 +3777,7 @@
       <w:r>
         <w:t xml:space="preserve">":&lt; </w:t>
       </w:r>
+      <w:proofErr w:type="gramStart"/>
       <w:r>
         <w:rPr>
           <w:lang w:val="en-US"/>
@@ -3715,7 +3785,11 @@
         <w:t>float</w:t>
       </w:r>
       <w:r>
-        <w:t xml:space="preserve"> &gt;, </w:t>
+        <w:t xml:space="preserve"> &gt;</w:t>
+      </w:r>
+      <w:proofErr w:type="gramEnd"/>
+      <w:r>
+        <w:t xml:space="preserve">, </w:t>
       </w:r>
       <w:r>
         <w:rPr>
@@ -3785,6 +3859,7 @@
       <w:r>
         <w:t xml:space="preserve">0":&lt; </w:t>
       </w:r>
+      <w:proofErr w:type="gramStart"/>
       <w:r>
         <w:rPr>
           <w:lang w:val="en-US"/>
@@ -3794,6 +3869,7 @@
       <w:r>
         <w:t xml:space="preserve"> &gt;</w:t>
       </w:r>
+      <w:proofErr w:type="gramEnd"/>
       <w:r>
         <w:t>,</w:t>
       </w:r>
@@ -3837,6 +3913,7 @@
       <w:r>
         <w:t xml:space="preserve">1":&lt; </w:t>
       </w:r>
+      <w:proofErr w:type="gramStart"/>
       <w:r>
         <w:rPr>
           <w:lang w:val="en-US"/>
@@ -3846,6 +3923,7 @@
       <w:r>
         <w:t xml:space="preserve"> &gt;</w:t>
       </w:r>
+      <w:proofErr w:type="gramEnd"/>
       <w:r>
         <w:t>,</w:t>
       </w:r>
@@ -3901,6 +3979,7 @@
       <w:r>
         <w:t xml:space="preserve">":&lt; </w:t>
       </w:r>
+      <w:proofErr w:type="gramStart"/>
       <w:r>
         <w:rPr>
           <w:lang w:val="en-US"/>
@@ -3908,7 +3987,11 @@
         <w:t>float</w:t>
       </w:r>
       <w:r>
-        <w:t xml:space="preserve"> &gt;,</w:t>
+        <w:t xml:space="preserve"> &gt;</w:t>
+      </w:r>
+      <w:proofErr w:type="gramEnd"/>
+      <w:r>
+        <w:t>,</w:t>
       </w:r>
       <w:r>
         <w:t xml:space="preserve"> </w:t>
@@ -3964,6 +4047,7 @@
       <w:r>
         <w:t xml:space="preserve">":&lt; </w:t>
       </w:r>
+      <w:proofErr w:type="gramStart"/>
       <w:r>
         <w:rPr>
           <w:lang w:val="en-US"/>
@@ -3973,6 +4057,7 @@
       <w:r>
         <w:t xml:space="preserve"> &gt;</w:t>
       </w:r>
+      <w:proofErr w:type="gramEnd"/>
       <w:r>
         <w:t>,</w:t>
       </w:r>
@@ -4016,6 +4101,7 @@
       <w:r>
         <w:t xml:space="preserve">":&lt; </w:t>
       </w:r>
+      <w:proofErr w:type="gramStart"/>
       <w:r>
         <w:rPr>
           <w:lang w:val="en-US"/>
@@ -4025,6 +4111,7 @@
       <w:r>
         <w:t xml:space="preserve"> &gt;</w:t>
       </w:r>
+      <w:proofErr w:type="gramEnd"/>
       <w:r>
         <w:t>,</w:t>
       </w:r>
@@ -4068,6 +4155,7 @@
       <w:r>
         <w:t xml:space="preserve">":&lt; </w:t>
       </w:r>
+      <w:proofErr w:type="gramStart"/>
       <w:r>
         <w:rPr>
           <w:lang w:val="en-US"/>
@@ -4077,6 +4165,7 @@
       <w:r>
         <w:t xml:space="preserve"> &gt;</w:t>
       </w:r>
+      <w:proofErr w:type="gramEnd"/>
       <w:r>
         <w:t>,</w:t>
       </w:r>
@@ -4120,6 +4209,7 @@
       <w:r>
         <w:t xml:space="preserve">":&lt; </w:t>
       </w:r>
+      <w:proofErr w:type="gramStart"/>
       <w:r>
         <w:rPr>
           <w:lang w:val="en-US"/>
@@ -4129,6 +4219,7 @@
       <w:r>
         <w:t xml:space="preserve"> &gt;</w:t>
       </w:r>
+      <w:proofErr w:type="gramEnd"/>
       <w:r>
         <w:t>,</w:t>
       </w:r>
@@ -4172,6 +4263,7 @@
       <w:r>
         <w:t xml:space="preserve">":&lt; </w:t>
       </w:r>
+      <w:proofErr w:type="gramStart"/>
       <w:r>
         <w:rPr>
           <w:lang w:val="en-US"/>
@@ -4179,7 +4271,11 @@
         <w:t>float</w:t>
       </w:r>
       <w:r>
-        <w:t xml:space="preserve"> &gt;,</w:t>
+        <w:t xml:space="preserve"> &gt;</w:t>
+      </w:r>
+      <w:proofErr w:type="gramEnd"/>
+      <w:r>
+        <w:t>,</w:t>
       </w:r>
       <w:r>
         <w:t xml:space="preserve"> </w:t>
@@ -4241,6 +4337,7 @@
       <w:r>
         <w:t xml:space="preserve">":&lt; </w:t>
       </w:r>
+      <w:proofErr w:type="gramStart"/>
       <w:r>
         <w:rPr>
           <w:lang w:val="en-US"/>
@@ -4248,7 +4345,11 @@
         <w:t>float</w:t>
       </w:r>
       <w:r>
-        <w:t xml:space="preserve"> &gt;, </w:t>
+        <w:t xml:space="preserve"> &gt;</w:t>
+      </w:r>
+      <w:proofErr w:type="gramEnd"/>
+      <w:r>
+        <w:t xml:space="preserve">, </w:t>
       </w:r>
       <w:r>
         <w:rPr>
@@ -4321,6 +4422,7 @@
       <w:r>
         <w:t xml:space="preserve">":&lt; </w:t>
       </w:r>
+      <w:proofErr w:type="gramStart"/>
       <w:r>
         <w:rPr>
           <w:lang w:val="en-US"/>
@@ -4328,7 +4430,11 @@
         <w:t>float</w:t>
       </w:r>
       <w:r>
-        <w:t xml:space="preserve"> &gt;, </w:t>
+        <w:t xml:space="preserve"> &gt;</w:t>
+      </w:r>
+      <w:proofErr w:type="gramEnd"/>
+      <w:r>
+        <w:t xml:space="preserve">, </w:t>
       </w:r>
       <w:r>
         <w:rPr>
@@ -4401,6 +4507,7 @@
       <w:r>
         <w:t xml:space="preserve">":&lt; </w:t>
       </w:r>
+      <w:proofErr w:type="gramStart"/>
       <w:r>
         <w:rPr>
           <w:lang w:val="en-US"/>
@@ -4408,7 +4515,11 @@
         <w:t>float</w:t>
       </w:r>
       <w:r>
-        <w:t xml:space="preserve"> &gt;, </w:t>
+        <w:t xml:space="preserve"> &gt;</w:t>
+      </w:r>
+      <w:proofErr w:type="gramEnd"/>
+      <w:r>
+        <w:t xml:space="preserve">, </w:t>
       </w:r>
       <w:r>
         <w:rPr>
@@ -4475,6 +4586,7 @@
       <w:r>
         <w:t xml:space="preserve">0":&lt; </w:t>
       </w:r>
+      <w:proofErr w:type="gramStart"/>
       <w:r>
         <w:rPr>
           <w:lang w:val="en-US"/>
@@ -4484,6 +4596,7 @@
       <w:r>
         <w:t xml:space="preserve"> &gt;</w:t>
       </w:r>
+      <w:proofErr w:type="gramEnd"/>
       <w:r>
         <w:t>,</w:t>
       </w:r>
@@ -4527,6 +4640,7 @@
       <w:r>
         <w:t xml:space="preserve">1":&lt; </w:t>
       </w:r>
+      <w:proofErr w:type="gramStart"/>
       <w:r>
         <w:rPr>
           <w:lang w:val="en-US"/>
@@ -4536,6 +4650,7 @@
       <w:r>
         <w:t xml:space="preserve"> &gt;</w:t>
       </w:r>
+      <w:proofErr w:type="gramEnd"/>
       <w:r>
         <w:t>,</w:t>
       </w:r>
@@ -4579,6 +4694,7 @@
       <w:r>
         <w:t xml:space="preserve">":&lt; </w:t>
       </w:r>
+      <w:proofErr w:type="gramStart"/>
       <w:r>
         <w:rPr>
           <w:lang w:val="en-US"/>
@@ -4586,7 +4702,11 @@
         <w:t>float</w:t>
       </w:r>
       <w:r>
-        <w:t xml:space="preserve"> &gt;,</w:t>
+        <w:t xml:space="preserve"> &gt;</w:t>
+      </w:r>
+      <w:proofErr w:type="gramEnd"/>
+      <w:r>
+        <w:t>,</w:t>
       </w:r>
       <w:r>
         <w:t xml:space="preserve"> </w:t>
@@ -4642,6 +4762,7 @@
       <w:r>
         <w:t xml:space="preserve">":&lt; </w:t>
       </w:r>
+      <w:proofErr w:type="gramStart"/>
       <w:r>
         <w:rPr>
           <w:lang w:val="en-US"/>
@@ -4651,6 +4772,7 @@
       <w:r>
         <w:t xml:space="preserve"> &gt;</w:t>
       </w:r>
+      <w:proofErr w:type="gramEnd"/>
       <w:r>
         <w:t>,</w:t>
       </w:r>
@@ -4694,6 +4816,7 @@
       <w:r>
         <w:t xml:space="preserve">":&lt; </w:t>
       </w:r>
+      <w:proofErr w:type="gramStart"/>
       <w:r>
         <w:rPr>
           <w:lang w:val="en-US"/>
@@ -4703,6 +4826,7 @@
       <w:r>
         <w:t xml:space="preserve"> &gt;</w:t>
       </w:r>
+      <w:proofErr w:type="gramEnd"/>
       <w:r>
         <w:t>,</w:t>
       </w:r>
@@ -4754,6 +4878,7 @@
       <w:r>
         <w:t xml:space="preserve">":&lt; </w:t>
       </w:r>
+      <w:proofErr w:type="gramStart"/>
       <w:r>
         <w:rPr>
           <w:lang w:val="en-US"/>
@@ -4763,6 +4888,7 @@
       <w:r>
         <w:t xml:space="preserve"> &gt;</w:t>
       </w:r>
+      <w:proofErr w:type="gramEnd"/>
       <w:r>
         <w:t xml:space="preserve"> </w:t>
       </w:r>
@@ -4803,6 +4929,7 @@
       <w:r>
         <w:t xml:space="preserve">":&lt; </w:t>
       </w:r>
+      <w:proofErr w:type="gramStart"/>
       <w:r>
         <w:rPr>
           <w:lang w:val="en-US"/>
@@ -4812,6 +4939,7 @@
       <w:r>
         <w:t xml:space="preserve"> &gt;</w:t>
       </w:r>
+      <w:proofErr w:type="gramEnd"/>
       <w:r>
         <w:t xml:space="preserve"> </w:t>
       </w:r>
@@ -4908,6 +5036,7 @@
         </w:rPr>
         <w:t>manipulator</w:t>
       </w:r>
+      <w:proofErr w:type="gramStart"/>
       <w:r>
         <w:rPr>
           <w:i/>
@@ -4919,7 +5048,11 @@
         <w:t xml:space="preserve"> </w:t>
       </w:r>
       <w:r>
-        <w:t xml:space="preserve">: </w:t>
+        <w:t>:</w:t>
+      </w:r>
+      <w:proofErr w:type="gramEnd"/>
+      <w:r>
+        <w:t xml:space="preserve"> </w:t>
       </w:r>
       <w:r>
         <w:t>пакет</w:t>
@@ -5080,7 +5213,46 @@
         <w:ind w:firstLine="709"/>
       </w:pPr>
       <w:r>
-        <w:t>Смысл размеров - в чертежике для манипулятора2.</w:t>
+        <w:t>Смысл размеров - в чертежик</w:t>
+      </w:r>
+      <w:r>
+        <w:t>ах</w:t>
+      </w:r>
+      <w:r>
+        <w:t xml:space="preserve"> для манипулятора2</w:t>
+      </w:r>
+      <w:r>
+        <w:t>,</w:t>
+      </w:r>
+      <w:r>
+        <w:t xml:space="preserve"> </w:t>
+      </w:r>
+      <w:r>
+        <w:rPr>
+          <w:b/>
+          <w:bCs/>
+          <w:color w:val="FF0000"/>
+        </w:rPr>
+        <w:t>за</w:t>
+      </w:r>
+      <w:r>
+        <w:rPr>
+          <w:b/>
+          <w:bCs/>
+          <w:color w:val="FF0000"/>
+        </w:rPr>
+        <w:t>хвата</w:t>
+      </w:r>
+      <w:r>
+        <w:rPr>
+          <w:b/>
+          <w:bCs/>
+          <w:color w:val="FF0000"/>
+        </w:rPr>
+        <w:t xml:space="preserve"> и пальца</w:t>
+      </w:r>
+      <w:r>
+        <w:t>.</w:t>
       </w:r>
     </w:p>
     <w:p>
@@ -5162,13 +5334,18 @@
       </w:r>
       <w:proofErr w:type="spellEnd"/>
       <w:r>
-        <w:t xml:space="preserve">. не САР, а  </w:t>
+        <w:t xml:space="preserve">. не САР, </w:t>
+      </w:r>
+      <w:proofErr w:type="gramStart"/>
+      <w:r>
+        <w:t xml:space="preserve">а  </w:t>
       </w:r>
       <w:proofErr w:type="spellStart"/>
       <w:r>
         <w:t>KinematicAngularVelocity</w:t>
       </w:r>
       <w:proofErr w:type="spellEnd"/>
+      <w:proofErr w:type="gramEnd"/>
     </w:p>
     <w:p>
       <w:pPr>
@@ -5390,6 +5567,7 @@
       <w:r>
         <w:t xml:space="preserve">":&lt; </w:t>
       </w:r>
+      <w:proofErr w:type="gramStart"/>
       <w:r>
         <w:rPr>
           <w:lang w:val="en-US"/>
@@ -5399,6 +5577,7 @@
       <w:r>
         <w:t xml:space="preserve"> &gt;</w:t>
       </w:r>
+      <w:proofErr w:type="gramEnd"/>
       <w:r>
         <w:t>,</w:t>
       </w:r>
@@ -5440,6 +5619,7 @@
       <w:r>
         <w:t xml:space="preserve">":&lt; </w:t>
       </w:r>
+      <w:proofErr w:type="gramStart"/>
       <w:r>
         <w:rPr>
           <w:lang w:val="en-US"/>
@@ -5449,6 +5629,7 @@
       <w:r>
         <w:t xml:space="preserve"> &gt;</w:t>
       </w:r>
+      <w:proofErr w:type="gramEnd"/>
       <w:r>
         <w:t>,</w:t>
       </w:r>
@@ -5490,6 +5671,7 @@
       <w:r>
         <w:t xml:space="preserve">":&lt; </w:t>
       </w:r>
+      <w:proofErr w:type="gramStart"/>
       <w:r>
         <w:rPr>
           <w:lang w:val="en-US"/>
@@ -5499,6 +5681,7 @@
       <w:r>
         <w:t xml:space="preserve"> &gt;</w:t>
       </w:r>
+      <w:proofErr w:type="gramEnd"/>
       <w:r>
         <w:t>,</w:t>
       </w:r>
@@ -5540,6 +5723,7 @@
       <w:r>
         <w:t xml:space="preserve">":&lt; </w:t>
       </w:r>
+      <w:proofErr w:type="gramStart"/>
       <w:r>
         <w:rPr>
           <w:lang w:val="en-US"/>
@@ -5547,7 +5731,11 @@
         <w:t>bool</w:t>
       </w:r>
       <w:r>
-        <w:t xml:space="preserve"> &gt;,</w:t>
+        <w:t xml:space="preserve"> &gt;</w:t>
+      </w:r>
+      <w:proofErr w:type="gramEnd"/>
+      <w:r>
+        <w:t>,</w:t>
       </w:r>
       <w:r>
         <w:t xml:space="preserve"> </w:t>
@@ -5590,6 +5778,7 @@
       <w:r>
         <w:t xml:space="preserve">":&lt; </w:t>
       </w:r>
+      <w:proofErr w:type="gramStart"/>
       <w:r>
         <w:rPr>
           <w:lang w:val="en-US"/>
@@ -5597,7 +5786,11 @@
         <w:t>float</w:t>
       </w:r>
       <w:r>
-        <w:t xml:space="preserve"> &gt;,</w:t>
+        <w:t xml:space="preserve"> &gt;</w:t>
+      </w:r>
+      <w:proofErr w:type="gramEnd"/>
+      <w:r>
+        <w:t>,</w:t>
       </w:r>
       <w:r>
         <w:t xml:space="preserve"> </w:t>
@@ -5639,6 +5832,7 @@
       <w:r>
         <w:t xml:space="preserve">":&lt; </w:t>
       </w:r>
+      <w:proofErr w:type="gramStart"/>
       <w:r>
         <w:rPr>
           <w:lang w:val="en-US"/>
@@ -5646,7 +5840,11 @@
         <w:t>bool</w:t>
       </w:r>
       <w:r>
-        <w:t xml:space="preserve"> &gt;,</w:t>
+        <w:t xml:space="preserve"> &gt;</w:t>
+      </w:r>
+      <w:proofErr w:type="gramEnd"/>
+      <w:r>
+        <w:t>,</w:t>
       </w:r>
       <w:r>
         <w:t xml:space="preserve"> </w:t>
@@ -5689,6 +5887,7 @@
       <w:r>
         <w:t xml:space="preserve">":&lt; </w:t>
       </w:r>
+      <w:proofErr w:type="gramStart"/>
       <w:r>
         <w:rPr>
           <w:lang w:val="en-US"/>
@@ -5696,7 +5895,11 @@
         <w:t>float</w:t>
       </w:r>
       <w:r>
-        <w:t xml:space="preserve"> &gt;,</w:t>
+        <w:t xml:space="preserve"> &gt;</w:t>
+      </w:r>
+      <w:proofErr w:type="gramEnd"/>
+      <w:r>
+        <w:t>,</w:t>
       </w:r>
       <w:r>
         <w:t xml:space="preserve"> </w:t>
@@ -5738,6 +5941,7 @@
       <w:r>
         <w:t xml:space="preserve">":&lt; </w:t>
       </w:r>
+      <w:proofErr w:type="gramStart"/>
       <w:r>
         <w:rPr>
           <w:lang w:val="en-US"/>
@@ -5745,7 +5949,11 @@
         <w:t>float</w:t>
       </w:r>
       <w:r>
-        <w:t xml:space="preserve"> &gt;,</w:t>
+        <w:t xml:space="preserve"> &gt;</w:t>
+      </w:r>
+      <w:proofErr w:type="gramEnd"/>
+      <w:r>
+        <w:t>,</w:t>
       </w:r>
       <w:r>
         <w:t xml:space="preserve"> </w:t>
@@ -5799,6 +6007,7 @@
       <w:r>
         <w:t xml:space="preserve">":&lt; </w:t>
       </w:r>
+      <w:proofErr w:type="gramStart"/>
       <w:r>
         <w:rPr>
           <w:lang w:val="en-US"/>
@@ -5806,7 +6015,11 @@
         <w:t>float</w:t>
       </w:r>
       <w:r>
-        <w:t xml:space="preserve"> &gt;,</w:t>
+        <w:t xml:space="preserve"> &gt;</w:t>
+      </w:r>
+      <w:proofErr w:type="gramEnd"/>
+      <w:r>
+        <w:t>,</w:t>
       </w:r>
       <w:r>
         <w:t xml:space="preserve"> </w:t>
@@ -6228,6 +6441,7 @@
       <w:r>
         <w:t xml:space="preserve">":&lt; </w:t>
       </w:r>
+      <w:proofErr w:type="gramStart"/>
       <w:r>
         <w:rPr>
           <w:lang w:val="en-US"/>
@@ -6235,7 +6449,11 @@
         <w:t>float</w:t>
       </w:r>
       <w:r>
-        <w:t xml:space="preserve"> &gt;,</w:t>
+        <w:t xml:space="preserve"> &gt;</w:t>
+      </w:r>
+      <w:proofErr w:type="gramEnd"/>
+      <w:r>
+        <w:t>,</w:t>
       </w:r>
       <w:r>
         <w:t xml:space="preserve"> </w:t>
@@ -6286,6 +6504,7 @@
       <w:r>
         <w:t xml:space="preserve">":&lt; </w:t>
       </w:r>
+      <w:proofErr w:type="gramStart"/>
       <w:r>
         <w:rPr>
           <w:lang w:val="en-US"/>
@@ -6293,7 +6512,11 @@
         <w:t>float</w:t>
       </w:r>
       <w:r>
-        <w:t xml:space="preserve"> &gt;,</w:t>
+        <w:t xml:space="preserve"> &gt;</w:t>
+      </w:r>
+      <w:proofErr w:type="gramEnd"/>
+      <w:r>
+        <w:t>,</w:t>
       </w:r>
       <w:r>
         <w:t xml:space="preserve"> </w:t>
@@ -6335,6 +6558,7 @@
       <w:r>
         <w:t xml:space="preserve">":&lt; </w:t>
       </w:r>
+      <w:proofErr w:type="gramStart"/>
       <w:r>
         <w:rPr>
           <w:lang w:val="en-US"/>
@@ -6342,7 +6566,11 @@
         <w:t>float</w:t>
       </w:r>
       <w:r>
-        <w:t xml:space="preserve"> &gt;,</w:t>
+        <w:t xml:space="preserve"> &gt;</w:t>
+      </w:r>
+      <w:proofErr w:type="gramEnd"/>
+      <w:r>
+        <w:t>,</w:t>
       </w:r>
       <w:r>
         <w:t xml:space="preserve"> </w:t>
@@ -6384,6 +6612,7 @@
       <w:r>
         <w:t xml:space="preserve">":&lt; </w:t>
       </w:r>
+      <w:proofErr w:type="gramStart"/>
       <w:r>
         <w:rPr>
           <w:lang w:val="en-US"/>
@@ -6391,7 +6620,11 @@
         <w:t>float</w:t>
       </w:r>
       <w:r>
-        <w:t xml:space="preserve"> &gt;,</w:t>
+        <w:t xml:space="preserve"> &gt;</w:t>
+      </w:r>
+      <w:proofErr w:type="gramEnd"/>
+      <w:r>
+        <w:t>,</w:t>
       </w:r>
       <w:r>
         <w:t xml:space="preserve"> </w:t>
@@ -6459,6 +6692,7 @@
       <w:r>
         <w:t xml:space="preserve">":&lt; </w:t>
       </w:r>
+      <w:proofErr w:type="gramStart"/>
       <w:r>
         <w:rPr>
           <w:lang w:val="en-US"/>
@@ -6466,7 +6700,11 @@
         <w:t>float</w:t>
       </w:r>
       <w:r>
-        <w:t xml:space="preserve"> &gt;,</w:t>
+        <w:t xml:space="preserve"> &gt;</w:t>
+      </w:r>
+      <w:proofErr w:type="gramEnd"/>
+      <w:r>
+        <w:t>,</w:t>
       </w:r>
       <w:r>
         <w:t xml:space="preserve"> </w:t>
@@ -6515,6 +6753,7 @@
       <w:r>
         <w:t xml:space="preserve">":&lt; </w:t>
       </w:r>
+      <w:proofErr w:type="gramStart"/>
       <w:r>
         <w:rPr>
           <w:lang w:val="en-US"/>
@@ -6522,7 +6761,11 @@
         <w:t>float</w:t>
       </w:r>
       <w:r>
-        <w:t xml:space="preserve"> &gt;,</w:t>
+        <w:t xml:space="preserve"> &gt;</w:t>
+      </w:r>
+      <w:proofErr w:type="gramEnd"/>
+      <w:r>
+        <w:t>,</w:t>
       </w:r>
       <w:r>
         <w:t xml:space="preserve"> </w:t>
@@ -6590,6 +6833,7 @@
       <w:r>
         <w:t xml:space="preserve">":&lt; </w:t>
       </w:r>
+      <w:proofErr w:type="gramStart"/>
       <w:r>
         <w:rPr>
           <w:lang w:val="en-US"/>
@@ -6597,7 +6841,11 @@
         <w:t>float</w:t>
       </w:r>
       <w:r>
-        <w:t xml:space="preserve"> &gt;,</w:t>
+        <w:t xml:space="preserve"> &gt;</w:t>
+      </w:r>
+      <w:proofErr w:type="gramEnd"/>
+      <w:r>
+        <w:t>,</w:t>
       </w:r>
       <w:r>
         <w:t xml:space="preserve"> </w:t>
@@ -6658,6 +6906,7 @@
       <w:r>
         <w:t xml:space="preserve">":&lt; </w:t>
       </w:r>
+      <w:proofErr w:type="gramStart"/>
       <w:r>
         <w:rPr>
           <w:lang w:val="en-US"/>
@@ -6665,7 +6914,11 @@
         <w:t>float</w:t>
       </w:r>
       <w:r>
-        <w:t xml:space="preserve"> &gt;, </w:t>
+        <w:t xml:space="preserve"> &gt;</w:t>
+      </w:r>
+      <w:proofErr w:type="gramEnd"/>
+      <w:r>
+        <w:t xml:space="preserve">, </w:t>
       </w:r>
       <w:r>
         <w:rPr>
@@ -6744,6 +6997,7 @@
       <w:r>
         <w:t xml:space="preserve">":&lt; </w:t>
       </w:r>
+      <w:proofErr w:type="gramStart"/>
       <w:r>
         <w:rPr>
           <w:lang w:val="en-US"/>
@@ -6751,7 +7005,11 @@
         <w:t>float</w:t>
       </w:r>
       <w:r>
-        <w:t xml:space="preserve"> &gt;, </w:t>
+        <w:t xml:space="preserve"> &gt;</w:t>
+      </w:r>
+      <w:proofErr w:type="gramEnd"/>
+      <w:r>
+        <w:t xml:space="preserve">, </w:t>
       </w:r>
       <w:r>
         <w:rPr>
@@ -6830,6 +7088,7 @@
       <w:r>
         <w:t xml:space="preserve">":&lt; </w:t>
       </w:r>
+      <w:proofErr w:type="gramStart"/>
       <w:r>
         <w:rPr>
           <w:lang w:val="en-US"/>
@@ -6837,7 +7096,11 @@
         <w:t>float</w:t>
       </w:r>
       <w:r>
-        <w:t xml:space="preserve"> &gt;, </w:t>
+        <w:t xml:space="preserve"> &gt;</w:t>
+      </w:r>
+      <w:proofErr w:type="gramEnd"/>
+      <w:r>
+        <w:t xml:space="preserve">, </w:t>
       </w:r>
       <w:r>
         <w:rPr>
@@ -6904,6 +7167,7 @@
       <w:r>
         <w:t xml:space="preserve">":&lt; </w:t>
       </w:r>
+      <w:proofErr w:type="gramStart"/>
       <w:r>
         <w:rPr>
           <w:lang w:val="en-US"/>
@@ -6911,7 +7175,11 @@
         <w:t>float</w:t>
       </w:r>
       <w:r>
-        <w:t xml:space="preserve"> &gt;,</w:t>
+        <w:t xml:space="preserve"> &gt;</w:t>
+      </w:r>
+      <w:proofErr w:type="gramEnd"/>
+      <w:r>
+        <w:t>,</w:t>
       </w:r>
       <w:r>
         <w:t xml:space="preserve"> </w:t>
@@ -6967,6 +7235,7 @@
       <w:r>
         <w:t xml:space="preserve">":&lt; </w:t>
       </w:r>
+      <w:proofErr w:type="gramStart"/>
       <w:r>
         <w:rPr>
           <w:lang w:val="en-US"/>
@@ -6974,7 +7243,11 @@
         <w:t>float</w:t>
       </w:r>
       <w:r>
-        <w:t xml:space="preserve"> &gt;,</w:t>
+        <w:t xml:space="preserve"> &gt;</w:t>
+      </w:r>
+      <w:proofErr w:type="gramEnd"/>
+      <w:r>
+        <w:t>,</w:t>
       </w:r>
       <w:r>
         <w:t xml:space="preserve"> </w:t>
@@ -7036,6 +7309,7 @@
       <w:r>
         <w:t xml:space="preserve">":&lt; </w:t>
       </w:r>
+      <w:proofErr w:type="gramStart"/>
       <w:r>
         <w:rPr>
           <w:lang w:val="en-US"/>
@@ -7043,7 +7317,11 @@
         <w:t>float</w:t>
       </w:r>
       <w:r>
-        <w:t xml:space="preserve"> &gt;,</w:t>
+        <w:t xml:space="preserve"> &gt;</w:t>
+      </w:r>
+      <w:proofErr w:type="gramEnd"/>
+      <w:r>
+        <w:t>,</w:t>
       </w:r>
       <w:r>
         <w:t xml:space="preserve"> </w:t>
@@ -7098,6 +7376,7 @@
       <w:r>
         <w:t xml:space="preserve">":&lt; </w:t>
       </w:r>
+      <w:proofErr w:type="gramStart"/>
       <w:r>
         <w:rPr>
           <w:lang w:val="en-US"/>
@@ -7105,7 +7384,11 @@
         <w:t>float</w:t>
       </w:r>
       <w:r>
-        <w:t xml:space="preserve"> &gt;, </w:t>
+        <w:t xml:space="preserve"> &gt;</w:t>
+      </w:r>
+      <w:proofErr w:type="gramEnd"/>
+      <w:r>
+        <w:t xml:space="preserve">, </w:t>
       </w:r>
       <w:r>
         <w:rPr>
@@ -7178,6 +7461,7 @@
       <w:r>
         <w:t xml:space="preserve">":&lt; </w:t>
       </w:r>
+      <w:proofErr w:type="gramStart"/>
       <w:r>
         <w:rPr>
           <w:lang w:val="en-US"/>
@@ -7185,7 +7469,11 @@
         <w:t>float</w:t>
       </w:r>
       <w:r>
-        <w:t xml:space="preserve"> &gt;, </w:t>
+        <w:t xml:space="preserve"> &gt;</w:t>
+      </w:r>
+      <w:proofErr w:type="gramEnd"/>
+      <w:r>
+        <w:t xml:space="preserve">, </w:t>
       </w:r>
       <w:r>
         <w:rPr>
@@ -7258,6 +7546,7 @@
       <w:r>
         <w:t xml:space="preserve">":&lt; </w:t>
       </w:r>
+      <w:proofErr w:type="gramStart"/>
       <w:r>
         <w:rPr>
           <w:lang w:val="en-US"/>
@@ -7265,7 +7554,11 @@
         <w:t>float</w:t>
       </w:r>
       <w:r>
-        <w:t xml:space="preserve"> &gt;, </w:t>
+        <w:t xml:space="preserve"> &gt;</w:t>
+      </w:r>
+      <w:proofErr w:type="gramEnd"/>
+      <w:r>
+        <w:t xml:space="preserve">, </w:t>
       </w:r>
       <w:r>
         <w:rPr>
@@ -7335,6 +7628,7 @@
       <w:r>
         <w:t xml:space="preserve">":&lt; </w:t>
       </w:r>
+      <w:proofErr w:type="gramStart"/>
       <w:r>
         <w:rPr>
           <w:lang w:val="en-US"/>
@@ -7342,7 +7636,11 @@
         <w:t>float</w:t>
       </w:r>
       <w:r>
-        <w:t xml:space="preserve"> &gt;,</w:t>
+        <w:t xml:space="preserve"> &gt;</w:t>
+      </w:r>
+      <w:proofErr w:type="gramEnd"/>
+      <w:r>
+        <w:t>,</w:t>
       </w:r>
       <w:r>
         <w:t xml:space="preserve"> </w:t>
@@ -7394,6 +7692,7 @@
       <w:r>
         <w:t xml:space="preserve">":&lt; </w:t>
       </w:r>
+      <w:proofErr w:type="gramStart"/>
       <w:r>
         <w:rPr>
           <w:lang w:val="en-US"/>
@@ -7401,7 +7700,11 @@
         <w:t>float</w:t>
       </w:r>
       <w:r>
-        <w:t xml:space="preserve"> &gt;,</w:t>
+        <w:t xml:space="preserve"> &gt;</w:t>
+      </w:r>
+      <w:proofErr w:type="gramEnd"/>
+      <w:r>
+        <w:t>,</w:t>
       </w:r>
       <w:r>
         <w:t xml:space="preserve"> </w:t>
@@ -7463,6 +7766,7 @@
       <w:r>
         <w:t xml:space="preserve">":&lt; </w:t>
       </w:r>
+      <w:proofErr w:type="gramStart"/>
       <w:r>
         <w:rPr>
           <w:lang w:val="en-US"/>
@@ -7470,7 +7774,11 @@
         <w:t>float</w:t>
       </w:r>
       <w:r>
-        <w:t xml:space="preserve"> &gt;,</w:t>
+        <w:t xml:space="preserve"> &gt;</w:t>
+      </w:r>
+      <w:proofErr w:type="gramEnd"/>
+      <w:r>
+        <w:t>,</w:t>
       </w:r>
       <w:r>
         <w:t xml:space="preserve"> </w:t>
@@ -7519,6 +7827,7 @@
       <w:r>
         <w:t xml:space="preserve">":&lt; </w:t>
       </w:r>
+      <w:proofErr w:type="gramStart"/>
       <w:r>
         <w:rPr>
           <w:lang w:val="en-US"/>
@@ -7526,7 +7835,11 @@
         <w:t>float</w:t>
       </w:r>
       <w:r>
-        <w:t xml:space="preserve"> &gt;,</w:t>
+        <w:t xml:space="preserve"> &gt;</w:t>
+      </w:r>
+      <w:proofErr w:type="gramEnd"/>
+      <w:r>
+        <w:t>,</w:t>
       </w:r>
       <w:r>
         <w:t xml:space="preserve"> </w:t>
@@ -7582,6 +7895,7 @@
       <w:r>
         <w:t xml:space="preserve">":&lt; </w:t>
       </w:r>
+      <w:proofErr w:type="gramStart"/>
       <w:r>
         <w:rPr>
           <w:lang w:val="en-US"/>
@@ -7589,7 +7903,11 @@
         <w:t>float</w:t>
       </w:r>
       <w:r>
-        <w:t xml:space="preserve"> &gt;,</w:t>
+        <w:t xml:space="preserve"> &gt;</w:t>
+      </w:r>
+      <w:proofErr w:type="gramEnd"/>
+      <w:r>
+        <w:t>,</w:t>
       </w:r>
       <w:r>
         <w:t xml:space="preserve"> </w:t>
@@ -7645,6 +7963,7 @@
       <w:r>
         <w:t xml:space="preserve">":&lt; </w:t>
       </w:r>
+      <w:proofErr w:type="gramStart"/>
       <w:r>
         <w:rPr>
           <w:lang w:val="en-US"/>
@@ -7652,7 +7971,11 @@
         <w:t>float</w:t>
       </w:r>
       <w:r>
-        <w:t xml:space="preserve"> &gt;,</w:t>
+        <w:t xml:space="preserve"> &gt;</w:t>
+      </w:r>
+      <w:proofErr w:type="gramEnd"/>
+      <w:r>
+        <w:t>,</w:t>
       </w:r>
       <w:r>
         <w:t xml:space="preserve"> </w:t>
@@ -7708,6 +8031,7 @@
       <w:r>
         <w:t xml:space="preserve">":&lt; </w:t>
       </w:r>
+      <w:proofErr w:type="gramStart"/>
       <w:r>
         <w:rPr>
           <w:lang w:val="en-US"/>
@@ -7715,7 +8039,11 @@
         <w:t>float</w:t>
       </w:r>
       <w:r>
-        <w:t xml:space="preserve"> &gt;,</w:t>
+        <w:t xml:space="preserve"> &gt;</w:t>
+      </w:r>
+      <w:proofErr w:type="gramEnd"/>
+      <w:r>
+        <w:t>,</w:t>
       </w:r>
       <w:r>
         <w:t xml:space="preserve"> </w:t>
@@ -7777,6 +8105,7 @@
       <w:r>
         <w:t xml:space="preserve">":&lt; </w:t>
       </w:r>
+      <w:proofErr w:type="gramStart"/>
       <w:r>
         <w:rPr>
           <w:lang w:val="en-US"/>
@@ -7784,7 +8113,11 @@
         <w:t>float</w:t>
       </w:r>
       <w:r>
-        <w:t xml:space="preserve"> &gt;,</w:t>
+        <w:t xml:space="preserve"> &gt;</w:t>
+      </w:r>
+      <w:proofErr w:type="gramEnd"/>
+      <w:r>
+        <w:t>,</w:t>
       </w:r>
       <w:r>
         <w:t xml:space="preserve"> </w:t>
@@ -7833,6 +8166,7 @@
       <w:r>
         <w:t xml:space="preserve">":&lt; </w:t>
       </w:r>
+      <w:proofErr w:type="gramStart"/>
       <w:r>
         <w:rPr>
           <w:lang w:val="en-US"/>
@@ -7840,7 +8174,11 @@
         <w:t>float</w:t>
       </w:r>
       <w:r>
-        <w:t xml:space="preserve"> &gt;,</w:t>
+        <w:t xml:space="preserve"> &gt;</w:t>
+      </w:r>
+      <w:proofErr w:type="gramEnd"/>
+      <w:r>
+        <w:t>,</w:t>
       </w:r>
       <w:r>
         <w:t xml:space="preserve"> </w:t>
@@ -7896,6 +8234,7 @@
       <w:r>
         <w:t xml:space="preserve">":&lt; </w:t>
       </w:r>
+      <w:proofErr w:type="gramStart"/>
       <w:r>
         <w:rPr>
           <w:lang w:val="en-US"/>
@@ -7903,7 +8242,11 @@
         <w:t>float</w:t>
       </w:r>
       <w:r>
-        <w:t xml:space="preserve"> &gt;,</w:t>
+        <w:t xml:space="preserve"> &gt;</w:t>
+      </w:r>
+      <w:proofErr w:type="gramEnd"/>
+      <w:r>
+        <w:t>,</w:t>
       </w:r>
       <w:r>
         <w:t xml:space="preserve"> </w:t>
@@ -7959,6 +8302,7 @@
       <w:r>
         <w:t xml:space="preserve">":&lt; </w:t>
       </w:r>
+      <w:proofErr w:type="gramStart"/>
       <w:r>
         <w:rPr>
           <w:lang w:val="en-US"/>
@@ -7966,7 +8310,11 @@
         <w:t>float</w:t>
       </w:r>
       <w:r>
-        <w:t xml:space="preserve"> &gt;,</w:t>
+        <w:t xml:space="preserve"> &gt;</w:t>
+      </w:r>
+      <w:proofErr w:type="gramEnd"/>
+      <w:r>
+        <w:t>,</w:t>
       </w:r>
       <w:r>
         <w:t xml:space="preserve"> </w:t>
@@ -8028,6 +8376,7 @@
       <w:r>
         <w:t xml:space="preserve">":&lt; </w:t>
       </w:r>
+      <w:proofErr w:type="gramStart"/>
       <w:r>
         <w:rPr>
           <w:lang w:val="en-US"/>
@@ -8035,7 +8384,11 @@
         <w:t>float</w:t>
       </w:r>
       <w:r>
-        <w:t xml:space="preserve"> &gt;,</w:t>
+        <w:t xml:space="preserve"> &gt;</w:t>
+      </w:r>
+      <w:proofErr w:type="gramEnd"/>
+      <w:r>
+        <w:t>,</w:t>
       </w:r>
       <w:r>
         <w:t xml:space="preserve"> </w:t>
@@ -8091,6 +8444,7 @@
       <w:r>
         <w:t xml:space="preserve">":&lt; </w:t>
       </w:r>
+      <w:proofErr w:type="gramStart"/>
       <w:r>
         <w:rPr>
           <w:lang w:val="en-US"/>
@@ -8098,7 +8452,11 @@
         <w:t>float</w:t>
       </w:r>
       <w:r>
-        <w:t xml:space="preserve"> &gt;,</w:t>
+        <w:t xml:space="preserve"> &gt;</w:t>
+      </w:r>
+      <w:proofErr w:type="gramEnd"/>
+      <w:r>
+        <w:t>,</w:t>
       </w:r>
       <w:r>
         <w:t xml:space="preserve"> </w:t>
@@ -8160,6 +8518,7 @@
       <w:r>
         <w:t xml:space="preserve">":&lt; </w:t>
       </w:r>
+      <w:proofErr w:type="gramStart"/>
       <w:r>
         <w:rPr>
           <w:lang w:val="en-US"/>
@@ -8167,7 +8526,11 @@
         <w:t>float</w:t>
       </w:r>
       <w:r>
-        <w:t xml:space="preserve"> &gt;,</w:t>
+        <w:t xml:space="preserve"> &gt;</w:t>
+      </w:r>
+      <w:proofErr w:type="gramEnd"/>
+      <w:r>
+        <w:t>,</w:t>
       </w:r>
       <w:r>
         <w:t xml:space="preserve"> </w:t>
@@ -8224,6 +8587,7 @@
       <w:r>
         <w:t xml:space="preserve">":&lt; </w:t>
       </w:r>
+      <w:proofErr w:type="gramStart"/>
       <w:r>
         <w:rPr>
           <w:lang w:val="en-US"/>
@@ -8231,7 +8595,11 @@
         <w:t>float</w:t>
       </w:r>
       <w:r>
-        <w:t xml:space="preserve"> &gt;,</w:t>
+        <w:t xml:space="preserve"> &gt;</w:t>
+      </w:r>
+      <w:proofErr w:type="gramEnd"/>
+      <w:r>
+        <w:t>,</w:t>
       </w:r>
       <w:r>
         <w:t xml:space="preserve"> </w:t>
@@ -8287,6 +8655,7 @@
       <w:r>
         <w:t xml:space="preserve">":&lt; </w:t>
       </w:r>
+      <w:proofErr w:type="gramStart"/>
       <w:r>
         <w:rPr>
           <w:lang w:val="en-US"/>
@@ -8294,7 +8663,11 @@
         <w:t>float</w:t>
       </w:r>
       <w:r>
-        <w:t xml:space="preserve"> &gt;,</w:t>
+        <w:t xml:space="preserve"> &gt;</w:t>
+      </w:r>
+      <w:proofErr w:type="gramEnd"/>
+      <w:r>
+        <w:t>,</w:t>
       </w:r>
       <w:r>
         <w:t xml:space="preserve"> </w:t>
@@ -8350,6 +8723,7 @@
       <w:r>
         <w:t xml:space="preserve">":&lt; </w:t>
       </w:r>
+      <w:proofErr w:type="gramStart"/>
       <w:r>
         <w:rPr>
           <w:lang w:val="en-US"/>
@@ -8357,7 +8731,11 @@
         <w:t>float</w:t>
       </w:r>
       <w:r>
-        <w:t xml:space="preserve"> &gt;,</w:t>
+        <w:t xml:space="preserve"> &gt;</w:t>
+      </w:r>
+      <w:proofErr w:type="gramEnd"/>
+      <w:r>
+        <w:t>,</w:t>
       </w:r>
       <w:r>
         <w:t xml:space="preserve"> </w:t>
@@ -8416,6 +8794,7 @@
       <w:r>
         <w:t xml:space="preserve">":&lt; </w:t>
       </w:r>
+      <w:proofErr w:type="gramStart"/>
       <w:r>
         <w:rPr>
           <w:lang w:val="en-US"/>
@@ -8423,7 +8802,11 @@
         <w:t>float</w:t>
       </w:r>
       <w:r>
-        <w:t xml:space="preserve"> &gt;,</w:t>
+        <w:t xml:space="preserve"> &gt;</w:t>
+      </w:r>
+      <w:proofErr w:type="gramEnd"/>
+      <w:r>
+        <w:t>,</w:t>
       </w:r>
       <w:r>
         <w:t xml:space="preserve"> </w:t>
@@ -8465,6 +8848,12 @@
       </w:r>
     </w:p>
     <w:p>
+      <w:pPr>
+        <w:rPr>
+          <w:i/>
+          <w:iCs/>
+        </w:rPr>
+      </w:pPr>
       <w:r>
         <w:t xml:space="preserve">  "</w:t>
       </w:r>
@@ -8482,6 +8871,7 @@
       <w:r>
         <w:t xml:space="preserve">":&lt; </w:t>
       </w:r>
+      <w:proofErr w:type="gramStart"/>
       <w:r>
         <w:rPr>
           <w:lang w:val="en-US"/>
@@ -8489,7 +8879,11 @@
         <w:t>float</w:t>
       </w:r>
       <w:r>
-        <w:t xml:space="preserve"> &gt;,</w:t>
+        <w:t xml:space="preserve"> &gt;</w:t>
+      </w:r>
+      <w:proofErr w:type="gramEnd"/>
+      <w:r>
+        <w:t>,</w:t>
       </w:r>
       <w:r>
         <w:t xml:space="preserve"> </w:t>
@@ -8521,6 +8915,69 @@
           <w:iCs/>
         </w:rPr>
         <w:t>)</w:t>
+      </w:r>
+    </w:p>
+    <w:p>
+      <w:pPr>
+        <w:rPr>
+          <w:b/>
+          <w:bCs/>
+          <w:color w:val="FF0000"/>
+        </w:rPr>
+      </w:pPr>
+      <w:r>
+        <w:rPr>
+          <w:b/>
+          <w:bCs/>
+          <w:color w:val="FF0000"/>
+          <w:lang w:val="en-US"/>
+        </w:rPr>
+        <w:t>(</w:t>
+      </w:r>
+      <w:proofErr w:type="spellStart"/>
+      <w:r>
+        <w:rPr>
+          <w:b/>
+          <w:bCs/>
+          <w:color w:val="FF0000"/>
+          <w:lang w:val="en-US"/>
+        </w:rPr>
+        <w:t>Todo</w:t>
+      </w:r>
+      <w:proofErr w:type="spellEnd"/>
+      <w:r>
+        <w:rPr>
+          <w:b/>
+          <w:bCs/>
+          <w:color w:val="FF0000"/>
+          <w:lang w:val="en-US"/>
+        </w:rPr>
+        <w:t xml:space="preserve">: </w:t>
+      </w:r>
+      <w:r>
+        <w:rPr>
+          <w:b/>
+          <w:bCs/>
+          <w:color w:val="FF0000"/>
+        </w:rPr>
+        <w:t>заполнить поля)</w:t>
+      </w:r>
+    </w:p>
+    <w:p>
+      <w:pPr>
+        <w:rPr>
+          <w:b/>
+          <w:bCs/>
+          <w:color w:val="FF0000"/>
+        </w:rPr>
+      </w:pPr>
+      <w:r>
+        <w:rPr>
+          <w:b/>
+          <w:bCs/>
+          <w:color w:val="FF0000"/>
+        </w:rPr>
+        <w:t>…</w:t>
       </w:r>
     </w:p>
     <w:p>
@@ -8579,6 +9036,7 @@
         </w:rPr>
         <w:t>manipulator</w:t>
       </w:r>
+      <w:proofErr w:type="gramStart"/>
       <w:r>
         <w:rPr>
           <w:i/>
@@ -8587,7 +9045,11 @@
         <w:t>2</w:t>
       </w:r>
       <w:r>
-        <w:t xml:space="preserve"> : </w:t>
+        <w:t xml:space="preserve"> :</w:t>
+      </w:r>
+      <w:proofErr w:type="gramEnd"/>
+      <w:r>
+        <w:t xml:space="preserve"> </w:t>
       </w:r>
       <w:r>
         <w:t>пакет</w:t>
@@ -8802,6 +9264,7 @@
       <w:r>
         <w:t xml:space="preserve"> </w:t>
       </w:r>
+      <w:proofErr w:type="gramStart"/>
       <w:r>
         <w:rPr>
           <w:i/>
@@ -8811,7 +9274,11 @@
         <w:t>delete</w:t>
       </w:r>
       <w:r>
-        <w:t xml:space="preserve"> : </w:t>
+        <w:t xml:space="preserve"> :</w:t>
+      </w:r>
+      <w:proofErr w:type="gramEnd"/>
+      <w:r>
+        <w:t xml:space="preserve"> </w:t>
       </w:r>
       <w:r>
         <w:t>пакет</w:t>
@@ -8990,6 +9457,7 @@
         </w:rPr>
       </w:pPr>
       <w:r>
+        <w:lastRenderedPageBreak/>
         <w:t>Ответ</w:t>
       </w:r>
       <w:r>
@@ -9007,6 +9475,7 @@
       <w:r>
         <w:t xml:space="preserve"> </w:t>
       </w:r>
+      <w:proofErr w:type="gramStart"/>
       <w:r>
         <w:rPr>
           <w:i/>
@@ -9023,7 +9492,11 @@
         <w:t xml:space="preserve"> </w:t>
       </w:r>
       <w:r>
-        <w:t xml:space="preserve">: </w:t>
+        <w:t>:</w:t>
+      </w:r>
+      <w:proofErr w:type="gramEnd"/>
+      <w:r>
+        <w:t xml:space="preserve"> </w:t>
       </w:r>
       <w:r>
         <w:t>пакет</w:t>
@@ -9053,7 +9526,6 @@
     </w:p>
     <w:p>
       <w:r>
-        <w:lastRenderedPageBreak/>
         <w:t xml:space="preserve">  </w:t>
       </w:r>
       <w:r>
@@ -9447,43 +9919,6 @@
         <w:spacing w:after="0"/>
         <w:ind w:firstLine="709"/>
       </w:pPr>
-      <w:r>
-        <w:t>Команда</w:t>
-      </w:r>
-      <w:r>
-        <w:t xml:space="preserve"> </w:t>
-      </w:r>
-      <w:proofErr w:type="spellStart"/>
-      <w:r>
-        <w:rPr>
-          <w:i/>
-          <w:iCs/>
-          <w:lang w:val="en-US"/>
-        </w:rPr>
-        <w:t>setcamera</w:t>
-      </w:r>
-      <w:proofErr w:type="spellEnd"/>
-      <w:r>
-        <w:t xml:space="preserve">, </w:t>
-      </w:r>
-      <w:r>
-        <w:t>у</w:t>
-      </w:r>
-      <w:r>
-        <w:t>станавливает</w:t>
-      </w:r>
-      <w:r>
-        <w:t xml:space="preserve"> </w:t>
-      </w:r>
-      <w:r>
-        <w:t>позицию</w:t>
-      </w:r>
-      <w:r>
-        <w:t xml:space="preserve"> </w:t>
-      </w:r>
-      <w:r>
-        <w:t>камеры.</w:t>
-      </w:r>
     </w:p>
     <w:p>
       <w:pPr>
@@ -9491,301 +9926,147 @@
         <w:ind w:firstLine="709"/>
       </w:pPr>
       <w:r>
-        <w:t>Размеры подразумеваются в метрах</w:t>
+        <w:t>Команда</w:t>
+      </w:r>
+      <w:r>
+        <w:t xml:space="preserve"> </w:t>
+      </w:r>
+      <w:proofErr w:type="spellStart"/>
+      <w:r>
+        <w:rPr>
+          <w:i/>
+          <w:iCs/>
+          <w:lang w:val="en-US"/>
+        </w:rPr>
+        <w:t>set</w:t>
+      </w:r>
+      <w:r>
+        <w:rPr>
+          <w:i/>
+          <w:iCs/>
+          <w:lang w:val="en-US"/>
+        </w:rPr>
+        <w:t>gripper</w:t>
+      </w:r>
+      <w:proofErr w:type="spellEnd"/>
+      <w:r>
+        <w:t xml:space="preserve">, </w:t>
+      </w:r>
+      <w:r>
+        <w:t>выполняет захват или отпускает захват</w:t>
       </w:r>
       <w:r>
         <w:t>.</w:t>
-      </w:r>
-    </w:p>
-    <w:p>
-      <w:r>
-        <w:t>{</w:t>
-      </w:r>
-    </w:p>
-    <w:p>
-      <w:r>
-        <w:t xml:space="preserve">  </w:t>
-      </w:r>
-      <w:r>
-        <w:t>"</w:t>
-      </w:r>
-      <w:r>
-        <w:rPr>
-          <w:lang w:val="en-US"/>
-        </w:rPr>
-        <w:t>packet</w:t>
-      </w:r>
-      <w:r>
-        <w:t>":"</w:t>
-      </w:r>
-      <w:proofErr w:type="spellStart"/>
-      <w:r>
-        <w:rPr>
-          <w:lang w:val="en-US"/>
-        </w:rPr>
-        <w:t>setcamera</w:t>
-      </w:r>
-      <w:proofErr w:type="spellEnd"/>
-      <w:r>
-        <w:t xml:space="preserve">", </w:t>
-      </w:r>
-    </w:p>
-    <w:p>
-      <w:r>
-        <w:t xml:space="preserve">  "</w:t>
-      </w:r>
-      <w:r>
-        <w:rPr>
-          <w:lang w:val="en-US"/>
-        </w:rPr>
-        <w:t>x</w:t>
-      </w:r>
-      <w:r>
-        <w:t>0</w:t>
-      </w:r>
-      <w:r>
-        <w:t>":&lt;</w:t>
-      </w:r>
-      <w:r>
-        <w:t>целое</w:t>
-      </w:r>
-      <w:r>
-        <w:t>&gt; (</w:t>
-      </w:r>
-      <w:r>
-        <w:t xml:space="preserve">координата </w:t>
-      </w:r>
-      <w:r>
-        <w:rPr>
-          <w:lang w:val="en-US"/>
-        </w:rPr>
-        <w:t>x</w:t>
-      </w:r>
-      <w:r>
-        <w:t xml:space="preserve"> </w:t>
-      </w:r>
-      <w:r>
-        <w:t>точки, на которую направлена камера</w:t>
-      </w:r>
-      <w:r>
-        <w:t>)</w:t>
-      </w:r>
-    </w:p>
-    <w:p>
-      <w:r>
-        <w:t xml:space="preserve">  "</w:t>
-      </w:r>
-      <w:r>
-        <w:rPr>
-          <w:lang w:val="en-US"/>
-        </w:rPr>
-        <w:t>y</w:t>
-      </w:r>
-      <w:r>
-        <w:t>0</w:t>
-      </w:r>
-      <w:r>
-        <w:t>":&lt;</w:t>
-      </w:r>
-      <w:r>
-        <w:t>целое</w:t>
-      </w:r>
-      <w:r>
-        <w:t>&gt; (</w:t>
-      </w:r>
-      <w:r>
-        <w:t xml:space="preserve">координата </w:t>
-      </w:r>
-      <w:r>
-        <w:rPr>
-          <w:lang w:val="en-US"/>
-        </w:rPr>
-        <w:t>y</w:t>
-      </w:r>
-      <w:r>
-        <w:t xml:space="preserve"> </w:t>
-      </w:r>
-      <w:r>
-        <w:t>точки, на которую направлена камера</w:t>
-      </w:r>
-      <w:r>
-        <w:t>)</w:t>
-      </w:r>
-    </w:p>
-    <w:p>
-      <w:r>
-        <w:t xml:space="preserve">  "</w:t>
-      </w:r>
-      <w:r>
-        <w:rPr>
-          <w:lang w:val="en-US"/>
-        </w:rPr>
-        <w:t>z</w:t>
-      </w:r>
-      <w:r>
-        <w:t>0</w:t>
-      </w:r>
-      <w:r>
-        <w:t>":&lt;</w:t>
-      </w:r>
-      <w:r>
-        <w:t>целое</w:t>
-      </w:r>
-      <w:r>
-        <w:t>&gt; (</w:t>
-      </w:r>
-      <w:r>
-        <w:t xml:space="preserve">координата </w:t>
-      </w:r>
-      <w:r>
-        <w:rPr>
-          <w:lang w:val="en-US"/>
-        </w:rPr>
-        <w:t>z</w:t>
-      </w:r>
-      <w:r>
-        <w:t xml:space="preserve"> </w:t>
-      </w:r>
-      <w:r>
-        <w:t>точки, на которую направлена камера</w:t>
-      </w:r>
-      <w:r>
-        <w:t>)</w:t>
-      </w:r>
-    </w:p>
-    <w:p>
-      <w:r>
-        <w:t xml:space="preserve">  "</w:t>
-      </w:r>
-      <w:r>
-        <w:rPr>
-          <w:lang w:val="en-US"/>
-        </w:rPr>
-        <w:t>x</w:t>
-      </w:r>
-      <w:r>
-        <w:t>1</w:t>
-      </w:r>
-      <w:r>
-        <w:t>":&lt;</w:t>
-      </w:r>
-      <w:r>
-        <w:t>целое</w:t>
-      </w:r>
-      <w:r>
-        <w:t>&gt; (</w:t>
-      </w:r>
-      <w:r>
-        <w:t xml:space="preserve">координата </w:t>
-      </w:r>
-      <w:r>
-        <w:rPr>
-          <w:lang w:val="en-US"/>
-        </w:rPr>
-        <w:t>x</w:t>
-      </w:r>
-      <w:r>
-        <w:t xml:space="preserve"> </w:t>
-      </w:r>
-      <w:r>
-        <w:t>камеры</w:t>
-      </w:r>
-      <w:r>
-        <w:t>)</w:t>
-      </w:r>
-    </w:p>
-    <w:p>
-      <w:r>
-        <w:t xml:space="preserve">  "</w:t>
-      </w:r>
-      <w:r>
-        <w:rPr>
-          <w:lang w:val="en-US"/>
-        </w:rPr>
-        <w:t>y</w:t>
-      </w:r>
-      <w:r>
-        <w:t>1</w:t>
-      </w:r>
-      <w:r>
-        <w:t>":&lt;</w:t>
-      </w:r>
-      <w:r>
-        <w:t>целое</w:t>
-      </w:r>
-      <w:r>
-        <w:t>&gt; (</w:t>
-      </w:r>
-      <w:r>
-        <w:t xml:space="preserve">координата </w:t>
-      </w:r>
-      <w:r>
-        <w:rPr>
-          <w:lang w:val="en-US"/>
-        </w:rPr>
-        <w:t>y</w:t>
-      </w:r>
-      <w:r>
-        <w:t xml:space="preserve"> </w:t>
-      </w:r>
-      <w:r>
-        <w:t>камеры</w:t>
-      </w:r>
-      <w:r>
-        <w:t>)</w:t>
-      </w:r>
-    </w:p>
-    <w:p>
-      <w:r>
-        <w:t xml:space="preserve">  "</w:t>
-      </w:r>
-      <w:r>
-        <w:rPr>
-          <w:lang w:val="en-US"/>
-        </w:rPr>
-        <w:t>z</w:t>
-      </w:r>
-      <w:r>
-        <w:t>1</w:t>
-      </w:r>
-      <w:r>
-        <w:t>":&lt;</w:t>
-      </w:r>
-      <w:r>
-        <w:t>целое</w:t>
-      </w:r>
-      <w:r>
-        <w:t>&gt; (</w:t>
-      </w:r>
-      <w:r>
-        <w:t xml:space="preserve">координата </w:t>
-      </w:r>
-      <w:r>
-        <w:rPr>
-          <w:lang w:val="en-US"/>
-        </w:rPr>
-        <w:t>z</w:t>
-      </w:r>
-      <w:r>
-        <w:t xml:space="preserve"> </w:t>
-      </w:r>
-      <w:r>
-        <w:t>камеры</w:t>
-      </w:r>
-      <w:r>
-        <w:t>)</w:t>
-      </w:r>
-    </w:p>
-    <w:p>
-      <w:r>
-        <w:t>}</w:t>
       </w:r>
     </w:p>
     <w:p>
       <w:pPr>
         <w:spacing w:after="0"/>
         <w:ind w:firstLine="709"/>
-      </w:pPr>
+        <w:rPr>
+          <w:i/>
+          <w:iCs/>
+        </w:rPr>
+      </w:pPr>
+    </w:p>
+    <w:p>
+      <w:r>
+        <w:t>{</w:t>
+      </w:r>
+    </w:p>
+    <w:p>
+      <w:r>
+        <w:t xml:space="preserve">  </w:t>
+      </w:r>
+      <w:r>
+        <w:t>"</w:t>
+      </w:r>
+      <w:r>
+        <w:rPr>
+          <w:lang w:val="en-US"/>
+        </w:rPr>
+        <w:t>packet</w:t>
+      </w:r>
+      <w:r>
+        <w:t>":"</w:t>
+      </w:r>
+      <w:proofErr w:type="spellStart"/>
+      <w:r>
+        <w:rPr>
+          <w:lang w:val="en-US"/>
+        </w:rPr>
+        <w:t>set</w:t>
+      </w:r>
+      <w:r>
+        <w:rPr>
+          <w:lang w:val="en-US"/>
+        </w:rPr>
+        <w:t>gripper</w:t>
+      </w:r>
+      <w:proofErr w:type="spellEnd"/>
+      <w:r>
+        <w:t xml:space="preserve">", </w:t>
+      </w:r>
+    </w:p>
+    <w:p>
+      <w:r>
+        <w:t xml:space="preserve">  "</w:t>
+      </w:r>
+      <w:r>
+        <w:rPr>
+          <w:lang w:val="en-US"/>
+        </w:rPr>
+        <w:t>id</w:t>
+      </w:r>
+      <w:r>
+        <w:t>":&lt;</w:t>
+      </w:r>
+      <w:r>
+        <w:t>целое</w:t>
+      </w:r>
+      <w:r>
+        <w:t>&gt; (</w:t>
+      </w:r>
+      <w:r>
+        <w:t>идентификатор устройства</w:t>
+      </w:r>
+      <w:r>
+        <w:t>)</w:t>
+      </w:r>
+    </w:p>
+    <w:p>
+      <w:r>
+        <w:t xml:space="preserve">  "</w:t>
+      </w:r>
+      <w:r>
+        <w:rPr>
+          <w:lang w:val="en-US"/>
+        </w:rPr>
+        <w:t>gripped</w:t>
+      </w:r>
+      <w:r>
+        <w:t>":&lt;</w:t>
+      </w:r>
+      <w:r>
+        <w:t>целое</w:t>
+      </w:r>
+      <w:r>
+        <w:t>&gt; (</w:t>
+      </w:r>
+      <w:r>
+        <w:t xml:space="preserve">1 – </w:t>
+      </w:r>
+      <w:r>
+        <w:t>выполнить захват, 0 – отпустить захват</w:t>
+      </w:r>
+      <w:r>
+        <w:t>)</w:t>
+      </w:r>
+    </w:p>
+    <w:p>
+      <w:r>
+        <w:t>}</w:t>
+      </w:r>
     </w:p>
     <w:p>
       <w:pPr>
@@ -9821,10 +10102,526 @@
           <w:iCs/>
           <w:lang w:val="en-US"/>
         </w:rPr>
+        <w:t>set</w:t>
+      </w:r>
+      <w:r>
+        <w:rPr>
+          <w:i/>
+          <w:iCs/>
+          <w:lang w:val="en-US"/>
+        </w:rPr>
+        <w:t>gripper</w:t>
+      </w:r>
+      <w:proofErr w:type="spellEnd"/>
+      <w:r>
+        <w:t xml:space="preserve">: </w:t>
+      </w:r>
+      <w:r>
+        <w:t>пакет</w:t>
+      </w:r>
+      <w:r>
+        <w:t xml:space="preserve"> </w:t>
+      </w:r>
+      <w:proofErr w:type="gramStart"/>
+      <w:r>
+        <w:rPr>
+          <w:i/>
+          <w:iCs/>
+          <w:lang w:val="en-US"/>
+        </w:rPr>
+        <w:t>ready</w:t>
+      </w:r>
+      <w:r>
+        <w:t xml:space="preserve">  с</w:t>
+      </w:r>
+      <w:proofErr w:type="gramEnd"/>
+      <w:r>
+        <w:t xml:space="preserve"> параметром</w:t>
+      </w:r>
+      <w:r>
+        <w:t>.</w:t>
+      </w:r>
+    </w:p>
+    <w:p>
+      <w:r>
+        <w:t>{</w:t>
+      </w:r>
+    </w:p>
+    <w:p>
+      <w:r>
+        <w:t xml:space="preserve">  </w:t>
+      </w:r>
+      <w:r>
+        <w:t>"</w:t>
+      </w:r>
+      <w:r>
+        <w:rPr>
+          <w:lang w:val="en-US"/>
+        </w:rPr>
+        <w:t>packet</w:t>
+      </w:r>
+      <w:r>
+        <w:t>":"</w:t>
+      </w:r>
+      <w:r>
+        <w:rPr>
+          <w:lang w:val="en-US"/>
+        </w:rPr>
+        <w:t>ready</w:t>
+      </w:r>
+      <w:r>
+        <w:t xml:space="preserve">", </w:t>
+      </w:r>
+    </w:p>
+    <w:p>
+      <w:r>
+        <w:t xml:space="preserve">  "</w:t>
+      </w:r>
+      <w:r>
+        <w:rPr>
+          <w:lang w:val="en-US"/>
+        </w:rPr>
+        <w:t>ok</w:t>
+      </w:r>
+      <w:r>
+        <w:t>":&lt;</w:t>
+      </w:r>
+      <w:r>
+        <w:t>целое</w:t>
+      </w:r>
+      <w:r>
+        <w:t>&gt; (</w:t>
+      </w:r>
+      <w:r>
+        <w:t xml:space="preserve">1 </w:t>
+      </w:r>
+      <w:r>
+        <w:t>–</w:t>
+      </w:r>
+      <w:r>
+        <w:t xml:space="preserve"> </w:t>
+      </w:r>
+      <w:r>
+        <w:t>есть захват</w:t>
+      </w:r>
+      <w:r>
+        <w:t xml:space="preserve">, 0 – </w:t>
+      </w:r>
+      <w:r>
+        <w:t>нет захвата</w:t>
+      </w:r>
+      <w:r>
+        <w:t xml:space="preserve">, -1 – </w:t>
+      </w:r>
+      <w:r>
+        <w:t>если ошибка</w:t>
+      </w:r>
+      <w:r>
+        <w:t>)</w:t>
+      </w:r>
+    </w:p>
+    <w:p>
+      <w:pPr>
+        <w:rPr>
+          <w:lang w:val="en-US"/>
+        </w:rPr>
+      </w:pPr>
+      <w:r>
+        <w:rPr>
+          <w:lang w:val="en-US"/>
+        </w:rPr>
+        <w:t>}</w:t>
+      </w:r>
+    </w:p>
+    <w:p>
+      <w:pPr>
+        <w:spacing w:after="0"/>
+      </w:pPr>
+    </w:p>
+    <w:p>
+      <w:pPr>
+        <w:spacing w:after="0"/>
+        <w:ind w:firstLine="709"/>
+      </w:pPr>
+      <w:r>
+        <w:lastRenderedPageBreak/>
+        <w:t>Команда</w:t>
+      </w:r>
+      <w:r>
+        <w:t xml:space="preserve"> </w:t>
+      </w:r>
+      <w:proofErr w:type="spellStart"/>
+      <w:r>
+        <w:rPr>
+          <w:i/>
+          <w:iCs/>
+          <w:lang w:val="en-US"/>
+        </w:rPr>
         <w:t>setcamera</w:t>
       </w:r>
       <w:proofErr w:type="spellEnd"/>
       <w:r>
+        <w:t xml:space="preserve">, </w:t>
+      </w:r>
+      <w:r>
+        <w:t>у</w:t>
+      </w:r>
+      <w:r>
+        <w:t>станавливает</w:t>
+      </w:r>
+      <w:r>
+        <w:t xml:space="preserve"> </w:t>
+      </w:r>
+      <w:r>
+        <w:t>позицию</w:t>
+      </w:r>
+      <w:r>
+        <w:t xml:space="preserve"> </w:t>
+      </w:r>
+      <w:r>
+        <w:t>камеры.</w:t>
+      </w:r>
+    </w:p>
+    <w:p>
+      <w:pPr>
+        <w:spacing w:after="0"/>
+        <w:ind w:firstLine="709"/>
+      </w:pPr>
+      <w:r>
+        <w:t>Размеры подразумеваются в метрах</w:t>
+      </w:r>
+      <w:r>
+        <w:t>.</w:t>
+      </w:r>
+    </w:p>
+    <w:p>
+      <w:r>
+        <w:t>{</w:t>
+      </w:r>
+    </w:p>
+    <w:p>
+      <w:r>
+        <w:t xml:space="preserve">  </w:t>
+      </w:r>
+      <w:r>
+        <w:t>"</w:t>
+      </w:r>
+      <w:r>
+        <w:rPr>
+          <w:lang w:val="en-US"/>
+        </w:rPr>
+        <w:t>packet</w:t>
+      </w:r>
+      <w:r>
+        <w:t>":"</w:t>
+      </w:r>
+      <w:proofErr w:type="spellStart"/>
+      <w:r>
+        <w:rPr>
+          <w:lang w:val="en-US"/>
+        </w:rPr>
+        <w:t>setcamera</w:t>
+      </w:r>
+      <w:proofErr w:type="spellEnd"/>
+      <w:r>
+        <w:t xml:space="preserve">", </w:t>
+      </w:r>
+    </w:p>
+    <w:p>
+      <w:r>
+        <w:t xml:space="preserve">  "</w:t>
+      </w:r>
+      <w:r>
+        <w:rPr>
+          <w:lang w:val="en-US"/>
+        </w:rPr>
+        <w:t>x</w:t>
+      </w:r>
+      <w:r>
+        <w:t>0</w:t>
+      </w:r>
+      <w:r>
+        <w:t>":&lt;</w:t>
+      </w:r>
+      <w:r>
+        <w:t>целое</w:t>
+      </w:r>
+      <w:r>
+        <w:t>&gt; (</w:t>
+      </w:r>
+      <w:r>
+        <w:t xml:space="preserve">координата </w:t>
+      </w:r>
+      <w:r>
+        <w:rPr>
+          <w:lang w:val="en-US"/>
+        </w:rPr>
+        <w:t>x</w:t>
+      </w:r>
+      <w:r>
+        <w:t xml:space="preserve"> </w:t>
+      </w:r>
+      <w:r>
+        <w:t>точки, на которую направлена камера</w:t>
+      </w:r>
+      <w:r>
+        <w:t>)</w:t>
+      </w:r>
+    </w:p>
+    <w:p>
+      <w:r>
+        <w:t xml:space="preserve">  "</w:t>
+      </w:r>
+      <w:r>
+        <w:rPr>
+          <w:lang w:val="en-US"/>
+        </w:rPr>
+        <w:t>y</w:t>
+      </w:r>
+      <w:r>
+        <w:t>0</w:t>
+      </w:r>
+      <w:r>
+        <w:t>":&lt;</w:t>
+      </w:r>
+      <w:r>
+        <w:t>целое</w:t>
+      </w:r>
+      <w:r>
+        <w:t>&gt; (</w:t>
+      </w:r>
+      <w:r>
+        <w:t xml:space="preserve">координата </w:t>
+      </w:r>
+      <w:r>
+        <w:rPr>
+          <w:lang w:val="en-US"/>
+        </w:rPr>
+        <w:t>y</w:t>
+      </w:r>
+      <w:r>
+        <w:t xml:space="preserve"> </w:t>
+      </w:r>
+      <w:r>
+        <w:t>точки, на которую направлена камера</w:t>
+      </w:r>
+      <w:r>
+        <w:t>)</w:t>
+      </w:r>
+    </w:p>
+    <w:p>
+      <w:r>
+        <w:t xml:space="preserve">  "</w:t>
+      </w:r>
+      <w:r>
+        <w:rPr>
+          <w:lang w:val="en-US"/>
+        </w:rPr>
+        <w:t>z</w:t>
+      </w:r>
+      <w:r>
+        <w:t>0</w:t>
+      </w:r>
+      <w:r>
+        <w:t>":&lt;</w:t>
+      </w:r>
+      <w:r>
+        <w:t>целое</w:t>
+      </w:r>
+      <w:r>
+        <w:t>&gt; (</w:t>
+      </w:r>
+      <w:r>
+        <w:t xml:space="preserve">координата </w:t>
+      </w:r>
+      <w:r>
+        <w:rPr>
+          <w:lang w:val="en-US"/>
+        </w:rPr>
+        <w:t>z</w:t>
+      </w:r>
+      <w:r>
+        <w:t xml:space="preserve"> </w:t>
+      </w:r>
+      <w:r>
+        <w:t>точки, на которую направлена камера</w:t>
+      </w:r>
+      <w:r>
+        <w:t>)</w:t>
+      </w:r>
+    </w:p>
+    <w:p>
+      <w:r>
+        <w:t xml:space="preserve">  "</w:t>
+      </w:r>
+      <w:r>
+        <w:rPr>
+          <w:lang w:val="en-US"/>
+        </w:rPr>
+        <w:t>x</w:t>
+      </w:r>
+      <w:r>
+        <w:t>1</w:t>
+      </w:r>
+      <w:r>
+        <w:t>":&lt;</w:t>
+      </w:r>
+      <w:r>
+        <w:t>целое</w:t>
+      </w:r>
+      <w:r>
+        <w:t>&gt; (</w:t>
+      </w:r>
+      <w:r>
+        <w:t xml:space="preserve">координата </w:t>
+      </w:r>
+      <w:r>
+        <w:rPr>
+          <w:lang w:val="en-US"/>
+        </w:rPr>
+        <w:t>x</w:t>
+      </w:r>
+      <w:r>
+        <w:t xml:space="preserve"> </w:t>
+      </w:r>
+      <w:r>
+        <w:t>камеры</w:t>
+      </w:r>
+      <w:r>
+        <w:t>)</w:t>
+      </w:r>
+    </w:p>
+    <w:p>
+      <w:r>
+        <w:t xml:space="preserve">  "</w:t>
+      </w:r>
+      <w:r>
+        <w:rPr>
+          <w:lang w:val="en-US"/>
+        </w:rPr>
+        <w:t>y</w:t>
+      </w:r>
+      <w:r>
+        <w:t>1</w:t>
+      </w:r>
+      <w:r>
+        <w:t>":&lt;</w:t>
+      </w:r>
+      <w:r>
+        <w:t>целое</w:t>
+      </w:r>
+      <w:r>
+        <w:t>&gt; (</w:t>
+      </w:r>
+      <w:r>
+        <w:t xml:space="preserve">координата </w:t>
+      </w:r>
+      <w:r>
+        <w:rPr>
+          <w:lang w:val="en-US"/>
+        </w:rPr>
+        <w:t>y</w:t>
+      </w:r>
+      <w:r>
+        <w:t xml:space="preserve"> </w:t>
+      </w:r>
+      <w:r>
+        <w:t>камеры</w:t>
+      </w:r>
+      <w:r>
+        <w:t>)</w:t>
+      </w:r>
+    </w:p>
+    <w:p>
+      <w:r>
+        <w:t xml:space="preserve">  "</w:t>
+      </w:r>
+      <w:r>
+        <w:rPr>
+          <w:lang w:val="en-US"/>
+        </w:rPr>
+        <w:t>z</w:t>
+      </w:r>
+      <w:r>
+        <w:t>1</w:t>
+      </w:r>
+      <w:r>
+        <w:t>":&lt;</w:t>
+      </w:r>
+      <w:r>
+        <w:t>целое</w:t>
+      </w:r>
+      <w:r>
+        <w:t>&gt; (</w:t>
+      </w:r>
+      <w:r>
+        <w:t xml:space="preserve">координата </w:t>
+      </w:r>
+      <w:r>
+        <w:rPr>
+          <w:lang w:val="en-US"/>
+        </w:rPr>
+        <w:t>z</w:t>
+      </w:r>
+      <w:r>
+        <w:t xml:space="preserve"> </w:t>
+      </w:r>
+      <w:r>
+        <w:t>камеры</w:t>
+      </w:r>
+      <w:r>
+        <w:t>)</w:t>
+      </w:r>
+    </w:p>
+    <w:p>
+      <w:r>
+        <w:t>}</w:t>
+      </w:r>
+    </w:p>
+    <w:p>
+      <w:pPr>
+        <w:spacing w:after="0"/>
+        <w:ind w:firstLine="709"/>
+      </w:pPr>
+    </w:p>
+    <w:p>
+      <w:pPr>
+        <w:spacing w:after="0"/>
+        <w:ind w:firstLine="709"/>
+        <w:rPr>
+          <w:i/>
+          <w:iCs/>
+        </w:rPr>
+      </w:pPr>
+      <w:r>
+        <w:t>Ответ</w:t>
+      </w:r>
+      <w:r>
+        <w:t xml:space="preserve"> </w:t>
+      </w:r>
+      <w:r>
+        <w:t>для</w:t>
+      </w:r>
+      <w:r>
+        <w:t xml:space="preserve"> </w:t>
+      </w:r>
+      <w:r>
+        <w:t>команды</w:t>
+      </w:r>
+      <w:r>
+        <w:t xml:space="preserve"> </w:t>
+      </w:r>
+      <w:proofErr w:type="spellStart"/>
+      <w:r>
+        <w:rPr>
+          <w:i/>
+          <w:iCs/>
+          <w:lang w:val="en-US"/>
+        </w:rPr>
+        <w:t>setcamera</w:t>
+      </w:r>
+      <w:proofErr w:type="spellEnd"/>
+      <w:r>
         <w:t xml:space="preserve">: </w:t>
       </w:r>
       <w:r>
@@ -9833,6 +10630,7 @@
       <w:r>
         <w:t xml:space="preserve"> </w:t>
       </w:r>
+      <w:proofErr w:type="gramStart"/>
       <w:r>
         <w:rPr>
           <w:i/>
@@ -9842,7 +10640,11 @@
         <w:t>ready</w:t>
       </w:r>
       <w:r>
-        <w:t xml:space="preserve">  с параметром</w:t>
+        <w:t xml:space="preserve">  с</w:t>
+      </w:r>
+      <w:proofErr w:type="gramEnd"/>
+      <w:r>
+        <w:t xml:space="preserve"> параметром</w:t>
       </w:r>
       <w:r>
         <w:t>.</w:t>
@@ -9918,7 +10720,6 @@
         <w:rPr>
           <w:lang w:val="en-US"/>
         </w:rPr>
-        <w:lastRenderedPageBreak/>
         <w:t>}</w:t>
       </w:r>
     </w:p>
@@ -9947,7 +10748,7 @@
 </file>
 
 <file path=word/numbering.xml><?xml version="1.0" encoding="utf-8"?>
-<w:numbering xmlns:wpc="http://schemas.microsoft.com/office/word/2010/wordprocessingCanvas" xmlns:cx="http://schemas.microsoft.com/office/drawing/2014/chartex" xmlns:cx1="http://schemas.microsoft.com/office/drawing/2015/9/8/chartex" xmlns:cx2="http://schemas.microsoft.com/office/drawing/2015/10/21/chartex" xmlns:cx3="http://schemas.microsoft.com/office/drawing/2016/5/9/chartex" xmlns:cx4="http://schemas.microsoft.com/office/drawing/2016/5/10/chartex" xmlns:cx5="http://schemas.microsoft.com/office/drawing/2016/5/11/chartex" xmlns:cx6="http://schemas.microsoft.com/office/drawing/2016/5/12/chartex" xmlns:cx7="http://schemas.microsoft.com/office/drawing/2016/5/13/chartex" xmlns:cx8="http://schemas.microsoft.com/office/drawing/2016/5/14/chartex" xmlns:mc="http://schemas.openxmlformats.org/markup-compatibility/2006" xmlns:aink="http://schemas.microsoft.com/office/drawing/2016/ink" xmlns:am3d="http://schemas.microsoft.com/office/drawing/2017/model3d" xmlns:o="urn:schemas-microsoft-com:office:office" xmlns:r="http://schemas.openxmlformats.org/officeDocument/2006/relationships" xmlns:m="http://schemas.openxmlformats.org/officeDocument/2006/math" xmlns:v="urn:schemas-microsoft-com:vml" xmlns:wp14="http://schemas.microsoft.com/office/word/2010/wordprocessingDrawing" xmlns:wp="http://schemas.openxmlformats.org/drawingml/2006/wordprocessingDrawing" xmlns:w10="urn:schemas-microsoft-com:office:word" xmlns:w="http://schemas.openxmlformats.org/wordprocessingml/2006/main" xmlns:w14="http://schemas.microsoft.com/office/word/2010/wordml" xmlns:w15="http://schemas.microsoft.com/office/word/2012/wordml" xmlns:w16cid="http://schemas.microsoft.com/office/word/2016/wordml/cid" xmlns:w16se="http://schemas.microsoft.com/office/word/2015/wordml/symex" xmlns:wpg="http://schemas.microsoft.com/office/word/2010/wordprocessingGroup" xmlns:wpi="http://schemas.microsoft.com/office/word/2010/wordprocessingInk" xmlns:wne="http://schemas.microsoft.com/office/word/2006/wordml" xmlns:wps="http://schemas.microsoft.com/office/word/2010/wordprocessingShape" mc:Ignorable="w14 w15 w16se w16cid wp14">
+<w:numbering xmlns:wpc="http://schemas.microsoft.com/office/word/2010/wordprocessingCanvas" xmlns:cx="http://schemas.microsoft.com/office/drawing/2014/chartex" xmlns:cx1="http://schemas.microsoft.com/office/drawing/2015/9/8/chartex" xmlns:cx2="http://schemas.microsoft.com/office/drawing/2015/10/21/chartex" xmlns:cx3="http://schemas.microsoft.com/office/drawing/2016/5/9/chartex" xmlns:cx4="http://schemas.microsoft.com/office/drawing/2016/5/10/chartex" xmlns:cx5="http://schemas.microsoft.com/office/drawing/2016/5/11/chartex" xmlns:cx6="http://schemas.microsoft.com/office/drawing/2016/5/12/chartex" xmlns:cx7="http://schemas.microsoft.com/office/drawing/2016/5/13/chartex" xmlns:cx8="http://schemas.microsoft.com/office/drawing/2016/5/14/chartex" xmlns:mc="http://schemas.openxmlformats.org/markup-compatibility/2006" xmlns:aink="http://schemas.microsoft.com/office/drawing/2016/ink" xmlns:am3d="http://schemas.microsoft.com/office/drawing/2017/model3d" xmlns:o="urn:schemas-microsoft-com:office:office" xmlns:r="http://schemas.openxmlformats.org/officeDocument/2006/relationships" xmlns:m="http://schemas.openxmlformats.org/officeDocument/2006/math" xmlns:v="urn:schemas-microsoft-com:vml" xmlns:wp14="http://schemas.microsoft.com/office/word/2010/wordprocessingDrawing" xmlns:wp="http://schemas.openxmlformats.org/drawingml/2006/wordprocessingDrawing" xmlns:w10="urn:schemas-microsoft-com:office:word" xmlns:w="http://schemas.openxmlformats.org/wordprocessingml/2006/main" xmlns:w14="http://schemas.microsoft.com/office/word/2010/wordml" xmlns:w15="http://schemas.microsoft.com/office/word/2012/wordml" xmlns:w16cex="http://schemas.microsoft.com/office/word/2018/wordml/cex" xmlns:w16cid="http://schemas.microsoft.com/office/word/2016/wordml/cid" xmlns:w16="http://schemas.microsoft.com/office/word/2018/wordml" xmlns:w16se="http://schemas.microsoft.com/office/word/2015/wordml/symex" xmlns:wpg="http://schemas.microsoft.com/office/word/2010/wordprocessingGroup" xmlns:wpi="http://schemas.microsoft.com/office/word/2010/wordprocessingInk" xmlns:wne="http://schemas.microsoft.com/office/word/2006/wordml" xmlns:wps="http://schemas.microsoft.com/office/word/2010/wordprocessingShape" mc:Ignorable="w14 w15 w16se w16cid w16 w16cex wp14">
   <w:abstractNum w:abstractNumId="0" w15:restartNumberingAfterBreak="0">
     <w:nsid w:val="58FB4E67"/>
     <w:multiLevelType w:val="hybridMultilevel"/>
@@ -10068,7 +10869,7 @@
 </file>
 
 <file path=word/styles.xml><?xml version="1.0" encoding="utf-8"?>
-<w:styles xmlns:mc="http://schemas.openxmlformats.org/markup-compatibility/2006" xmlns:r="http://schemas.openxmlformats.org/officeDocument/2006/relationships" xmlns:w="http://schemas.openxmlformats.org/wordprocessingml/2006/main" xmlns:w14="http://schemas.microsoft.com/office/word/2010/wordml" xmlns:w15="http://schemas.microsoft.com/office/word/2012/wordml" xmlns:w16cid="http://schemas.microsoft.com/office/word/2016/wordml/cid" xmlns:w16se="http://schemas.microsoft.com/office/word/2015/wordml/symex" mc:Ignorable="w14 w15 w16se w16cid">
+<w:styles xmlns:mc="http://schemas.openxmlformats.org/markup-compatibility/2006" xmlns:r="http://schemas.openxmlformats.org/officeDocument/2006/relationships" xmlns:w="http://schemas.openxmlformats.org/wordprocessingml/2006/main" xmlns:w14="http://schemas.microsoft.com/office/word/2010/wordml" xmlns:w15="http://schemas.microsoft.com/office/word/2012/wordml" xmlns:w16cex="http://schemas.microsoft.com/office/word/2018/wordml/cex" xmlns:w16cid="http://schemas.microsoft.com/office/word/2016/wordml/cid" xmlns:w16="http://schemas.microsoft.com/office/word/2018/wordml" xmlns:w16se="http://schemas.microsoft.com/office/word/2015/wordml/symex" mc:Ignorable="w14 w15 w16se w16cid w16 w16cex">
   <w:docDefaults>
     <w:rPrDefault>
       <w:rPr>
@@ -10938,7 +11739,7 @@
 </file>
 
 <file path=customXml/itemProps1.xml><?xml version="1.0" encoding="utf-8"?>
-<ds:datastoreItem xmlns:ds="http://schemas.openxmlformats.org/officeDocument/2006/customXml" ds:itemID="{9FA92712-F8EA-45B9-81A8-2BED7F1E8799}">
+<ds:datastoreItem xmlns:ds="http://schemas.openxmlformats.org/officeDocument/2006/customXml" ds:itemID="{450026EE-AABB-4800-B979-64EDDF5130C2}">
   <ds:schemaRefs>
     <ds:schemaRef ds:uri="http://schemas.openxmlformats.org/officeDocument/2006/bibliography"/>
   </ds:schemaRefs>

</xml_diff>

<commit_message>
control for all angles of manipilator2
</commit_message>
<xml_diff>
--- a/docs/simulation3d.docx
+++ b/docs/simulation3d.docx
@@ -7476,7 +7476,6 @@
         <w:rPr>
           <w:i/>
           <w:iCs/>
-          <w:lang w:val="en-US"/>
         </w:rPr>
         <w:t>25</w:t>
       </w:r>
@@ -12297,6 +12296,54 @@
     </w:p>
     <w:p>
       <w:r>
+        <w:t xml:space="preserve">  "</w:t>
+      </w:r>
+      <w:r>
+        <w:rPr>
+          <w:lang w:val="en-US"/>
+        </w:rPr>
+        <w:t>FingerDown</w:t>
+      </w:r>
+      <w:r>
+        <w:t xml:space="preserve">":&lt; </w:t>
+      </w:r>
+      <w:r>
+        <w:rPr>
+          <w:lang w:val="en-US"/>
+        </w:rPr>
+        <w:t>bool</w:t>
+      </w:r>
+      <w:r>
+        <w:t xml:space="preserve"> &gt;,</w:t>
+      </w:r>
+      <w:r>
+        <w:t xml:space="preserve"> </w:t>
+      </w:r>
+      <w:r>
+        <w:rPr>
+          <w:i/>
+          <w:iCs/>
+        </w:rPr>
+        <w:t xml:space="preserve">(необязательный, по умолчанию </w:t>
+      </w:r>
+      <w:r>
+        <w:rPr>
+          <w:i/>
+          <w:iCs/>
+          <w:lang w:val="en-US"/>
+        </w:rPr>
+        <w:t>false</w:t>
+      </w:r>
+      <w:r>
+        <w:rPr>
+          <w:i/>
+          <w:iCs/>
+        </w:rPr>
+        <w:t>)</w:t>
+      </w:r>
+    </w:p>
+    <w:p>
+      <w:r>
         <w:t>}</w:t>
       </w:r>
     </w:p>
@@ -12638,6 +12685,7 @@
     </w:p>
     <w:p>
       <w:r>
+        <w:lastRenderedPageBreak/>
         <w:t xml:space="preserve">  "</w:t>
       </w:r>
       <w:r>
@@ -12667,7 +12715,6 @@
     </w:p>
     <w:p>
       <w:r>
-        <w:lastRenderedPageBreak/>
         <w:t>}</w:t>
       </w:r>
     </w:p>
@@ -12984,6 +13031,69 @@
       <w:r>
         <w:t>Смысл - в чертежиках для манипуляторов 1 и 2.</w:t>
       </w:r>
+      <w:r>
+        <w:t xml:space="preserve"> </w:t>
+      </w:r>
+      <w:r>
+        <w:t>"</w:t>
+      </w:r>
+      <w:r>
+        <w:rPr>
+          <w:lang w:val="en-US"/>
+        </w:rPr>
+        <w:t>a</w:t>
+      </w:r>
+      <w:r>
+        <w:t>3</w:t>
+      </w:r>
+      <w:r>
+        <w:t>"</w:t>
+      </w:r>
+      <w:r>
+        <w:t xml:space="preserve"> </w:t>
+      </w:r>
+      <w:r>
+        <w:t xml:space="preserve">и </w:t>
+      </w:r>
+      <w:r>
+        <w:t>"</w:t>
+      </w:r>
+      <w:r>
+        <w:rPr>
+          <w:lang w:val="en-US"/>
+        </w:rPr>
+        <w:t>a</w:t>
+      </w:r>
+      <w:r>
+        <w:t>4</w:t>
+      </w:r>
+      <w:r>
+        <w:t>"</w:t>
+      </w:r>
+      <w:r>
+        <w:t xml:space="preserve"> не игнорируются только для манипулятора</w:t>
+      </w:r>
+      <w:r>
+        <w:t>2</w:t>
+      </w:r>
+      <w:r>
+        <w:t xml:space="preserve"> и при установке параметра </w:t>
+      </w:r>
+      <w:r>
+        <w:rPr>
+          <w:lang w:val="en-US"/>
+        </w:rPr>
+        <w:t>FingerDown</w:t>
+      </w:r>
+      <w:r>
+        <w:t xml:space="preserve"> = </w:t>
+      </w:r>
+      <w:r>
+        <w:rPr>
+          <w:lang w:val="en-US"/>
+        </w:rPr>
+        <w:t>False</w:t>
+      </w:r>
     </w:p>
     <w:p>
       <w:pPr>
@@ -13141,6 +13251,76 @@
     </w:p>
     <w:p>
       <w:r>
+        <w:t xml:space="preserve">  "</w:t>
+      </w:r>
+      <w:r>
+        <w:rPr>
+          <w:lang w:val="en-US"/>
+        </w:rPr>
+        <w:t>a</w:t>
+      </w:r>
+      <w:r>
+        <w:t>3</w:t>
+      </w:r>
+      <w:r>
+        <w:t>":&lt;</w:t>
+      </w:r>
+      <w:r>
+        <w:t>целое</w:t>
+      </w:r>
+      <w:r>
+        <w:t>&gt; (</w:t>
+      </w:r>
+      <w:r>
+        <w:t xml:space="preserve">угол </w:t>
+      </w:r>
+      <w:r>
+        <w:t>вращени</w:t>
+      </w:r>
+      <w:r>
+        <w:t>я</w:t>
+      </w:r>
+      <w:r>
+        <w:t xml:space="preserve"> верхней секции</w:t>
+      </w:r>
+      <w:r>
+        <w:t>)</w:t>
+      </w:r>
+    </w:p>
+    <w:p>
+      <w:r>
+        <w:t xml:space="preserve">  "</w:t>
+      </w:r>
+      <w:r>
+        <w:rPr>
+          <w:lang w:val="en-US"/>
+        </w:rPr>
+        <w:t>a</w:t>
+      </w:r>
+      <w:r>
+        <w:t>4</w:t>
+      </w:r>
+      <w:r>
+        <w:t>":&lt;</w:t>
+      </w:r>
+      <w:r>
+        <w:t>целое</w:t>
+      </w:r>
+      <w:r>
+        <w:t>&gt; (</w:t>
+      </w:r>
+      <w:r>
+        <w:t xml:space="preserve">угол </w:t>
+      </w:r>
+      <w:r>
+        <w:t>поворота захвата</w:t>
+      </w:r>
+      <w:r>
+        <w:t>)</w:t>
+      </w:r>
+    </w:p>
+    <w:p>
+      <w:r>
         <w:t>}</w:t>
       </w:r>
     </w:p>
@@ -13234,7 +13414,10 @@
         <w:t xml:space="preserve">, </w:t>
       </w:r>
       <w:r>
-        <w:t>выполняет захват или отпускает захват.</w:t>
+        <w:t>выполняет захват или отпускает захват</w:t>
+      </w:r>
+      <w:r>
+        <w:t>, только для манипулятора2</w:t>
       </w:r>
     </w:p>
     <w:p>
@@ -13335,7 +13518,6 @@
     </w:p>
     <w:p>
       <w:r>
-        <w:lastRenderedPageBreak/>
         <w:t>}</w:t>
       </w:r>
     </w:p>
@@ -14969,7 +15151,7 @@
 </file>
 
 <file path=customXml/itemProps1.xml><?xml version="1.0" encoding="utf-8"?>
-<ds:datastoreItem xmlns:ds="http://schemas.openxmlformats.org/officeDocument/2006/customXml" ds:itemID="{A157E44E-53FA-47A1-932C-463AE43B06E8}">
+<ds:datastoreItem xmlns:ds="http://schemas.openxmlformats.org/officeDocument/2006/customXml" ds:itemID="{0B1B39F2-56A6-4B8A-8C4F-D43043BDC596}">
   <ds:schemaRefs>
     <ds:schemaRef ds:uri="http://schemas.openxmlformats.org/officeDocument/2006/bibliography"/>
   </ds:schemaRefs>

</xml_diff>

<commit_message>
fix bug for finger
</commit_message>
<xml_diff>
--- a/docs/simulation3d.docx
+++ b/docs/simulation3d.docx
@@ -11299,7 +11299,22 @@
           <w:i/>
           <w:iCs/>
         </w:rPr>
-        <w:t>03</w:t>
+        <w:t>0</w:t>
+      </w:r>
+      <w:r>
+        <w:rPr>
+          <w:i/>
+          <w:iCs/>
+        </w:rPr>
+        <w:t>1</w:t>
+      </w:r>
+      <w:r>
+        <w:rPr>
+          <w:i/>
+          <w:iCs/>
+          <w:lang w:val="en-US"/>
+        </w:rPr>
+        <w:t>5</w:t>
       </w:r>
       <w:r>
         <w:rPr>
@@ -13272,10 +13287,7 @@
         <w:t>&gt; (</w:t>
       </w:r>
       <w:r>
-        <w:t xml:space="preserve">угол </w:t>
-      </w:r>
-      <w:r>
-        <w:t>вращени</w:t>
+        <w:t>угол вращени</w:t>
       </w:r>
       <w:r>
         <w:t>я</w:t>
@@ -13310,10 +13322,7 @@
         <w:t>&gt; (</w:t>
       </w:r>
       <w:r>
-        <w:t xml:space="preserve">угол </w:t>
-      </w:r>
-      <w:r>
-        <w:t>поворота захвата</w:t>
+        <w:t>угол поворота захвата</w:t>
       </w:r>
       <w:r>
         <w:t>)</w:t>
@@ -15151,7 +15160,7 @@
 </file>
 
 <file path=customXml/itemProps1.xml><?xml version="1.0" encoding="utf-8"?>
-<ds:datastoreItem xmlns:ds="http://schemas.openxmlformats.org/officeDocument/2006/customXml" ds:itemID="{0B1B39F2-56A6-4B8A-8C4F-D43043BDC596}">
+<ds:datastoreItem xmlns:ds="http://schemas.openxmlformats.org/officeDocument/2006/customXml" ds:itemID="{4C246980-9509-49D7-8CD9-2C8961F885EC}">
   <ds:schemaRefs>
     <ds:schemaRef ds:uri="http://schemas.openxmlformats.org/officeDocument/2006/bibliography"/>
   </ds:schemaRefs>

</xml_diff>

<commit_message>
fingers clench and catch thing
</commit_message>
<xml_diff>
--- a/docs/simulation3d.docx
+++ b/docs/simulation3d.docx
@@ -11312,7 +11312,6 @@
         <w:rPr>
           <w:i/>
           <w:iCs/>
-          <w:lang w:val="en-US"/>
         </w:rPr>
         <w:t>5</w:t>
       </w:r>
@@ -12347,7 +12346,7 @@
           <w:iCs/>
           <w:lang w:val="en-US"/>
         </w:rPr>
-        <w:t>false</w:t>
+        <w:t>true</w:t>
       </w:r>
       <w:r>
         <w:rPr>
@@ -13649,10 +13648,13 @@
         <w:t xml:space="preserve"> </w:t>
       </w:r>
       <w:r>
-        <w:t>есть захват, 0 – нет захвата</w:t>
-      </w:r>
-      <w:r>
-        <w:t xml:space="preserve">, -1 – </w:t>
+        <w:t>команда подана</w:t>
+      </w:r>
+      <w:r>
+        <w:t>, 0 –</w:t>
+      </w:r>
+      <w:r>
+        <w:t xml:space="preserve"> </w:t>
       </w:r>
       <w:r>
         <w:t>если ошибка</w:t>
@@ -15160,7 +15162,7 @@
 </file>
 
 <file path=customXml/itemProps1.xml><?xml version="1.0" encoding="utf-8"?>
-<ds:datastoreItem xmlns:ds="http://schemas.openxmlformats.org/officeDocument/2006/customXml" ds:itemID="{4C246980-9509-49D7-8CD9-2C8961F885EC}">
+<ds:datastoreItem xmlns:ds="http://schemas.openxmlformats.org/officeDocument/2006/customXml" ds:itemID="{C7EBD28B-635B-4D92-B1FD-4CF7AD84A0F6}">
   <ds:schemaRefs>
     <ds:schemaRef ds:uri="http://schemas.openxmlformats.org/officeDocument/2006/bibliography"/>
   </ds:schemaRefs>

</xml_diff>

<commit_message>
catching and moving things modified
</commit_message>
<xml_diff>
--- a/docs/simulation3d.docx
+++ b/docs/simulation3d.docx
@@ -2038,6 +2038,11 @@
       </w:r>
     </w:p>
     <w:p>
+      <w:pPr>
+        <w:rPr>
+          <w:lang w:val="en-US"/>
+        </w:rPr>
+      </w:pPr>
       <w:r>
         <w:rPr>
           <w:lang w:val="en-US"/>
@@ -2137,6 +2142,7 @@
         <w:rPr>
           <w:i/>
           <w:iCs/>
+          <w:lang w:val="en-US"/>
         </w:rPr>
         <w:t>0</w:t>
       </w:r>
@@ -2144,6 +2150,7 @@
         <w:rPr>
           <w:i/>
           <w:iCs/>
+          <w:lang w:val="en-US"/>
         </w:rPr>
         <w:t>.0</w:t>
       </w:r>
@@ -2151,13 +2158,20 @@
         <w:rPr>
           <w:i/>
           <w:iCs/>
+          <w:lang w:val="en-US"/>
         </w:rPr>
         <w:t>)</w:t>
       </w:r>
     </w:p>
     <w:p>
       <w:r>
-        <w:t xml:space="preserve">  "</w:t>
+        <w:rPr>
+          <w:lang w:val="en-US"/>
+        </w:rPr>
+        <w:t xml:space="preserve">  </w:t>
+      </w:r>
+      <w:r>
+        <w:t>"</w:t>
       </w:r>
       <w:r>
         <w:rPr>
@@ -13064,10 +13078,7 @@
         <w:t>"</w:t>
       </w:r>
       <w:r>
-        <w:t xml:space="preserve"> </w:t>
-      </w:r>
-      <w:r>
-        <w:t xml:space="preserve">и </w:t>
+        <w:t xml:space="preserve">, </w:t>
       </w:r>
       <w:r>
         <w:t>"</w:t>
@@ -13083,6 +13094,18 @@
       </w:r>
       <w:r>
         <w:t>"</w:t>
+      </w:r>
+      <w:r>
+        <w:t>, “</w:t>
+      </w:r>
+      <w:r>
+        <w:rPr>
+          <w:lang w:val="en-US"/>
+        </w:rPr>
+        <w:t>g</w:t>
+      </w:r>
+      <w:r>
+        <w:t>”</w:t>
       </w:r>
       <w:r>
         <w:t xml:space="preserve"> не игнорируются только для манипулятора</w:t>
@@ -13329,6 +13352,44 @@
     </w:p>
     <w:p>
       <w:r>
+        <w:t xml:space="preserve">  "</w:t>
+      </w:r>
+      <w:r>
+        <w:rPr>
+          <w:lang w:val="en-US"/>
+        </w:rPr>
+        <w:t>g</w:t>
+      </w:r>
+      <w:r>
+        <w:t>":&lt;</w:t>
+      </w:r>
+      <w:r>
+        <w:t>целое</w:t>
+      </w:r>
+      <w:r>
+        <w:t>&gt; (</w:t>
+      </w:r>
+      <w:r>
+        <w:t>признак</w:t>
+      </w:r>
+      <w:r>
+        <w:t xml:space="preserve"> </w:t>
+      </w:r>
+      <w:r>
+        <w:t xml:space="preserve">сжатия </w:t>
+      </w:r>
+      <w:r>
+        <w:t>захват</w:t>
+      </w:r>
+      <w:r>
+        <w:t>а</w:t>
+      </w:r>
+      <w:r>
+        <w:t>)</w:t>
+      </w:r>
+    </w:p>
+    <w:p>
+      <w:r>
         <w:t>}</w:t>
       </w:r>
     </w:p>
@@ -13404,281 +13465,14 @@
         <w:spacing w:after="0"/>
         <w:ind w:firstLine="709"/>
       </w:pPr>
-      <w:r>
-        <w:t>Команда</w:t>
-      </w:r>
-      <w:r>
-        <w:t xml:space="preserve"> </w:t>
-      </w:r>
-      <w:r>
-        <w:rPr>
-          <w:i/>
-          <w:iCs/>
-          <w:lang w:val="en-US"/>
-        </w:rPr>
-        <w:t>setgripper</w:t>
-      </w:r>
-      <w:r>
-        <w:t xml:space="preserve">, </w:t>
-      </w:r>
-      <w:r>
-        <w:t>выполняет захват или отпускает захват</w:t>
-      </w:r>
-      <w:r>
-        <w:t>, только для манипулятора2</w:t>
-      </w:r>
     </w:p>
     <w:p>
       <w:pPr>
         <w:spacing w:after="0"/>
         <w:ind w:firstLine="709"/>
-        <w:rPr>
-          <w:i/>
-          <w:iCs/>
-        </w:rPr>
-      </w:pPr>
-    </w:p>
-    <w:p>
-      <w:r>
-        <w:t>{</w:t>
-      </w:r>
-    </w:p>
-    <w:p>
-      <w:r>
-        <w:t xml:space="preserve">  </w:t>
-      </w:r>
-      <w:r>
-        <w:t>"</w:t>
-      </w:r>
-      <w:r>
-        <w:rPr>
-          <w:lang w:val="en-US"/>
-        </w:rPr>
-        <w:t>packet</w:t>
-      </w:r>
-      <w:r>
-        <w:t>":"</w:t>
-      </w:r>
-      <w:r>
-        <w:rPr>
-          <w:lang w:val="en-US"/>
-        </w:rPr>
-        <w:t>setgripper</w:t>
-      </w:r>
-      <w:r>
-        <w:t xml:space="preserve">", </w:t>
-      </w:r>
-    </w:p>
-    <w:p>
-      <w:r>
-        <w:t xml:space="preserve">  "</w:t>
-      </w:r>
-      <w:r>
-        <w:rPr>
-          <w:lang w:val="en-US"/>
-        </w:rPr>
-        <w:t>id</w:t>
-      </w:r>
-      <w:r>
-        <w:t>":&lt;</w:t>
-      </w:r>
-      <w:r>
-        <w:t>целое</w:t>
-      </w:r>
-      <w:r>
-        <w:t>&gt; (</w:t>
-      </w:r>
-      <w:r>
-        <w:t>идентификатор устройства</w:t>
-      </w:r>
-      <w:r>
-        <w:t>)</w:t>
-      </w:r>
-    </w:p>
-    <w:p>
-      <w:r>
-        <w:t xml:space="preserve">  "</w:t>
-      </w:r>
-      <w:r>
-        <w:rPr>
-          <w:lang w:val="en-US"/>
-        </w:rPr>
-        <w:t>gripped</w:t>
-      </w:r>
-      <w:r>
-        <w:t>":&lt;</w:t>
-      </w:r>
-      <w:r>
-        <w:t>целое</w:t>
-      </w:r>
-      <w:r>
-        <w:t>&gt; (</w:t>
-      </w:r>
-      <w:r>
-        <w:t xml:space="preserve">1 – </w:t>
-      </w:r>
-      <w:r>
-        <w:t>выполнить захват, 0 – отпустить захват</w:t>
-      </w:r>
-      <w:r>
-        <w:t>)</w:t>
-      </w:r>
-    </w:p>
-    <w:p>
-      <w:r>
-        <w:t>}</w:t>
-      </w:r>
-    </w:p>
-    <w:p>
-      <w:pPr>
-        <w:spacing w:after="0"/>
-        <w:ind w:firstLine="709"/>
-        <w:rPr>
-          <w:i/>
-          <w:iCs/>
-        </w:rPr>
-      </w:pPr>
-      <w:r>
-        <w:t>Ответ</w:t>
-      </w:r>
-      <w:r>
-        <w:t xml:space="preserve"> </w:t>
-      </w:r>
-      <w:r>
-        <w:t>для</w:t>
-      </w:r>
-      <w:r>
-        <w:t xml:space="preserve"> </w:t>
-      </w:r>
-      <w:r>
-        <w:t>команды</w:t>
-      </w:r>
-      <w:r>
-        <w:t xml:space="preserve"> </w:t>
-      </w:r>
-      <w:r>
-        <w:rPr>
-          <w:i/>
-          <w:iCs/>
-          <w:lang w:val="en-US"/>
-        </w:rPr>
-        <w:t>setgripper</w:t>
-      </w:r>
-      <w:r>
-        <w:t xml:space="preserve">: </w:t>
-      </w:r>
-      <w:r>
-        <w:t>пакет</w:t>
-      </w:r>
-      <w:r>
-        <w:t xml:space="preserve"> </w:t>
-      </w:r>
-      <w:r>
-        <w:rPr>
-          <w:i/>
-          <w:iCs/>
-          <w:lang w:val="en-US"/>
-        </w:rPr>
-        <w:t>ready</w:t>
-      </w:r>
-      <w:r>
-        <w:t xml:space="preserve">  с параметром</w:t>
-      </w:r>
-      <w:r>
-        <w:t>.</w:t>
-      </w:r>
-    </w:p>
-    <w:p>
-      <w:r>
-        <w:t>{</w:t>
-      </w:r>
-    </w:p>
-    <w:p>
-      <w:r>
-        <w:t xml:space="preserve">  </w:t>
-      </w:r>
-      <w:r>
-        <w:t>"</w:t>
-      </w:r>
-      <w:r>
-        <w:rPr>
-          <w:lang w:val="en-US"/>
-        </w:rPr>
-        <w:t>packet</w:t>
-      </w:r>
-      <w:r>
-        <w:t>":"</w:t>
-      </w:r>
-      <w:r>
-        <w:rPr>
-          <w:lang w:val="en-US"/>
-        </w:rPr>
-        <w:t>ready</w:t>
-      </w:r>
-      <w:r>
-        <w:t xml:space="preserve">", </w:t>
-      </w:r>
-    </w:p>
-    <w:p>
-      <w:r>
-        <w:t xml:space="preserve">  "</w:t>
-      </w:r>
-      <w:r>
-        <w:rPr>
-          <w:lang w:val="en-US"/>
-        </w:rPr>
-        <w:t>ok</w:t>
-      </w:r>
-      <w:r>
-        <w:t>":&lt;</w:t>
-      </w:r>
-      <w:r>
-        <w:t>целое</w:t>
-      </w:r>
-      <w:r>
-        <w:t>&gt; (</w:t>
-      </w:r>
-      <w:r>
-        <w:t xml:space="preserve">1 </w:t>
-      </w:r>
-      <w:r>
-        <w:t>–</w:t>
-      </w:r>
-      <w:r>
-        <w:t xml:space="preserve"> </w:t>
-      </w:r>
-      <w:r>
-        <w:t>команда подана</w:t>
-      </w:r>
-      <w:r>
-        <w:t>, 0 –</w:t>
-      </w:r>
-      <w:r>
-        <w:t xml:space="preserve"> </w:t>
-      </w:r>
-      <w:r>
-        <w:t>если ошибка</w:t>
-      </w:r>
-      <w:r>
-        <w:t>)</w:t>
-      </w:r>
-    </w:p>
-    <w:p>
-      <w:r>
-        <w:t>}</w:t>
-      </w:r>
-    </w:p>
-    <w:p>
-      <w:pPr>
-        <w:spacing w:after="0"/>
-      </w:pPr>
-    </w:p>
-    <w:p>
-      <w:pPr>
-        <w:spacing w:after="0"/>
-        <w:ind w:firstLine="709"/>
-      </w:pPr>
-      <w:r>
+      </w:pPr>
+      <w:r>
+        <w:lastRenderedPageBreak/>
         <w:t>Команда</w:t>
       </w:r>
       <w:r>
@@ -15162,7 +14956,7 @@
 </file>
 
 <file path=customXml/itemProps1.xml><?xml version="1.0" encoding="utf-8"?>
-<ds:datastoreItem xmlns:ds="http://schemas.openxmlformats.org/officeDocument/2006/customXml" ds:itemID="{C7EBD28B-635B-4D92-B1FD-4CF7AD84A0F6}">
+<ds:datastoreItem xmlns:ds="http://schemas.openxmlformats.org/officeDocument/2006/customXml" ds:itemID="{D5C404DE-0211-4105-B5A8-A950D74975A4}">
   <ds:schemaRefs>
     <ds:schemaRef ds:uri="http://schemas.openxmlformats.org/officeDocument/2006/bibliography"/>
   </ds:schemaRefs>

</xml_diff>

<commit_message>
server command is gripped
</commit_message>
<xml_diff>
--- a/docs/simulation3d.docx
+++ b/docs/simulation3d.docx
@@ -9683,7 +9683,6 @@
         <w:rPr>
           <w:i/>
           <w:iCs/>
-          <w:lang w:val="en-US"/>
         </w:rPr>
       </w:pPr>
       <w:r>
@@ -9767,20 +9766,24 @@
           <w:iCs/>
           <w:lang w:val="en-US"/>
         </w:rPr>
-        <w:t xml:space="preserve"> 0.0)</w:t>
-      </w:r>
-    </w:p>
-    <w:p>
-      <w:pPr>
-        <w:rPr>
-          <w:i/>
-          <w:iCs/>
-        </w:rPr>
-      </w:pPr>
-      <w:r>
-        <w:rPr>
-          <w:lang w:val="en-US"/>
-        </w:rPr>
+        <w:t xml:space="preserve"> </w:t>
+      </w:r>
+      <w:r>
+        <w:rPr>
+          <w:i/>
+          <w:iCs/>
+        </w:rPr>
+        <w:t>0.0)</w:t>
+      </w:r>
+    </w:p>
+    <w:p>
+      <w:pPr>
+        <w:rPr>
+          <w:i/>
+          <w:iCs/>
+        </w:rPr>
+      </w:pPr>
+      <w:r>
         <w:t xml:space="preserve">  </w:t>
       </w:r>
       <w:r>
@@ -13518,7 +13521,15 @@
       </w:r>
     </w:p>
     <w:p>
-      <w:r>
+      <w:pPr>
+        <w:rPr>
+          <w:lang w:val="en-US"/>
+        </w:rPr>
+      </w:pPr>
+      <w:r>
+        <w:rPr>
+          <w:lang w:val="en-US"/>
+        </w:rPr>
         <w:t>}</w:t>
       </w:r>
     </w:p>
@@ -13526,6 +13537,9 @@
       <w:pPr>
         <w:spacing w:after="0"/>
         <w:ind w:firstLine="709"/>
+        <w:rPr>
+          <w:lang w:val="en-US"/>
+        </w:rPr>
       </w:pPr>
     </w:p>
     <w:p>
@@ -13706,6 +13720,71 @@
         <w:t xml:space="preserve"> </w:t>
       </w:r>
       <w:r>
+        <w:t xml:space="preserve">, </w:t>
+      </w:r>
+      <w:r>
+        <w:rPr>
+          <w:i/>
+          <w:iCs/>
+        </w:rPr>
+        <w:t>(имеется список имён</w:t>
+      </w:r>
+      <w:r>
+        <w:rPr>
+          <w:i/>
+          <w:iCs/>
+        </w:rPr>
+        <w:t xml:space="preserve"> </w:t>
+      </w:r>
+      <w:r>
+        <w:rPr>
+          <w:i/>
+          <w:iCs/>
+        </w:rPr>
+        <w:t>возможных предметов</w:t>
+      </w:r>
+      <w:r>
+        <w:rPr>
+          <w:i/>
+          <w:iCs/>
+        </w:rPr>
+        <w:t>)</w:t>
+      </w:r>
+    </w:p>
+    <w:p>
+      <w:pPr>
+        <w:rPr>
+          <w:i/>
+          <w:iCs/>
+        </w:rPr>
+      </w:pPr>
+      <w:r>
+        <w:t xml:space="preserve">  </w:t>
+      </w:r>
+      <w:r>
+        <w:t>"</w:t>
+      </w:r>
+      <w:r>
+        <w:rPr>
+          <w:lang w:val="en-US"/>
+        </w:rPr>
+        <w:t>x</w:t>
+      </w:r>
+      <w:r>
+        <w:t xml:space="preserve">":&lt; </w:t>
+      </w:r>
+      <w:proofErr w:type="gramStart"/>
+      <w:r>
+        <w:rPr>
+          <w:lang w:val="en-US"/>
+        </w:rPr>
+        <w:t>float</w:t>
+      </w:r>
+      <w:r>
+        <w:t xml:space="preserve"> &gt;</w:t>
+      </w:r>
+      <w:proofErr w:type="gramEnd"/>
+      <w:r>
         <w:t>,</w:t>
       </w:r>
       <w:r>
@@ -13716,21 +13795,15 @@
           <w:i/>
           <w:iCs/>
         </w:rPr>
-        <w:t>(имеется список имён</w:t>
-      </w:r>
-      <w:r>
-        <w:rPr>
-          <w:i/>
-          <w:iCs/>
-        </w:rPr>
-        <w:t xml:space="preserve"> </w:t>
-      </w:r>
-      <w:r>
-        <w:rPr>
-          <w:i/>
-          <w:iCs/>
-        </w:rPr>
-        <w:t>возможных предметов</w:t>
+        <w:t xml:space="preserve">(координата </w:t>
+      </w:r>
+      <w:r>
+        <w:rPr>
+          <w:i/>
+          <w:iCs/>
+          <w:lang w:val="en-US"/>
+        </w:rPr>
+        <w:t>x</w:t>
       </w:r>
       <w:r>
         <w:rPr>
@@ -13748,18 +13821,115 @@
         </w:rPr>
       </w:pPr>
       <w:r>
-        <w:t xml:space="preserve">  </w:t>
-      </w:r>
-      <w:r>
-        <w:t>"</w:t>
-      </w:r>
-      <w:r>
-        <w:rPr>
+        <w:t xml:space="preserve">  "</w:t>
+      </w:r>
+      <w:r>
+        <w:rPr>
+          <w:lang w:val="en-US"/>
+        </w:rPr>
+        <w:t>y</w:t>
+      </w:r>
+      <w:r>
+        <w:t xml:space="preserve">":&lt; </w:t>
+      </w:r>
+      <w:proofErr w:type="gramStart"/>
+      <w:r>
+        <w:rPr>
+          <w:lang w:val="en-US"/>
+        </w:rPr>
+        <w:t>float</w:t>
+      </w:r>
+      <w:r>
+        <w:t xml:space="preserve"> &gt;</w:t>
+      </w:r>
+      <w:proofErr w:type="gramEnd"/>
+      <w:r>
+        <w:t xml:space="preserve">, </w:t>
+      </w:r>
+      <w:r>
+        <w:rPr>
+          <w:i/>
+          <w:iCs/>
+        </w:rPr>
+        <w:t xml:space="preserve">(координата </w:t>
+      </w:r>
+      <w:r>
+        <w:rPr>
+          <w:i/>
+          <w:iCs/>
+          <w:lang w:val="en-US"/>
+        </w:rPr>
+        <w:t>y</w:t>
+      </w:r>
+      <w:r>
+        <w:rPr>
+          <w:i/>
+          <w:iCs/>
+        </w:rPr>
+        <w:t>)</w:t>
+      </w:r>
+    </w:p>
+    <w:p>
+      <w:r>
+        <w:t xml:space="preserve">  "</w:t>
+      </w:r>
+      <w:r>
+        <w:rPr>
+          <w:lang w:val="en-US"/>
+        </w:rPr>
+        <w:t>z</w:t>
+      </w:r>
+      <w:r>
+        <w:t xml:space="preserve">":&lt; </w:t>
+      </w:r>
+      <w:proofErr w:type="gramStart"/>
+      <w:r>
+        <w:rPr>
+          <w:lang w:val="en-US"/>
+        </w:rPr>
+        <w:t>float</w:t>
+      </w:r>
+      <w:r>
+        <w:t xml:space="preserve"> &gt;</w:t>
+      </w:r>
+      <w:proofErr w:type="gramEnd"/>
+      <w:r>
+        <w:t xml:space="preserve">, </w:t>
+      </w:r>
+      <w:r>
+        <w:rPr>
+          <w:i/>
+          <w:iCs/>
+        </w:rPr>
+        <w:t xml:space="preserve">(координата </w:t>
+      </w:r>
+      <w:r>
+        <w:rPr>
+          <w:i/>
+          <w:iCs/>
           <w:lang w:val="en-US"/>
         </w:rPr>
         <w:t>x</w:t>
       </w:r>
       <w:r>
+        <w:rPr>
+          <w:i/>
+          <w:iCs/>
+        </w:rPr>
+        <w:t>)</w:t>
+      </w:r>
+    </w:p>
+    <w:p>
+      <w:r>
+        <w:t xml:space="preserve">  "</w:t>
+      </w:r>
+      <w:r>
+        <w:rPr>
+          <w:lang w:val="en-US"/>
+        </w:rPr>
+        <w:t>ex</w:t>
+      </w:r>
+      <w:r>
         <w:t xml:space="preserve">":&lt; </w:t>
       </w:r>
       <w:proofErr w:type="gramStart"/>
@@ -13774,175 +13944,7 @@
       </w:r>
       <w:proofErr w:type="gramEnd"/>
       <w:r>
-        <w:t>,</w:t>
-      </w:r>
-      <w:r>
-        <w:t xml:space="preserve"> </w:t>
-      </w:r>
-      <w:r>
-        <w:rPr>
-          <w:i/>
-          <w:iCs/>
-        </w:rPr>
-        <w:t xml:space="preserve">(координата </w:t>
-      </w:r>
-      <w:r>
-        <w:rPr>
-          <w:i/>
-          <w:iCs/>
-          <w:lang w:val="en-US"/>
-        </w:rPr>
-        <w:t>x</w:t>
-      </w:r>
-      <w:r>
-        <w:rPr>
-          <w:i/>
-          <w:iCs/>
-        </w:rPr>
-        <w:t>)</w:t>
-      </w:r>
-    </w:p>
-    <w:p>
-      <w:pPr>
-        <w:rPr>
-          <w:i/>
-          <w:iCs/>
-        </w:rPr>
-      </w:pPr>
-      <w:r>
-        <w:t xml:space="preserve">  "</w:t>
-      </w:r>
-      <w:r>
-        <w:rPr>
-          <w:lang w:val="en-US"/>
-        </w:rPr>
-        <w:t>y</w:t>
-      </w:r>
-      <w:r>
-        <w:t xml:space="preserve">":&lt; </w:t>
-      </w:r>
-      <w:proofErr w:type="gramStart"/>
-      <w:r>
-        <w:rPr>
-          <w:lang w:val="en-US"/>
-        </w:rPr>
-        <w:t>float</w:t>
-      </w:r>
-      <w:r>
-        <w:t xml:space="preserve"> &gt;</w:t>
-      </w:r>
-      <w:proofErr w:type="gramEnd"/>
-      <w:r>
         <w:t xml:space="preserve">, </w:t>
-      </w:r>
-      <w:r>
-        <w:rPr>
-          <w:i/>
-          <w:iCs/>
-        </w:rPr>
-        <w:t xml:space="preserve">(координата </w:t>
-      </w:r>
-      <w:r>
-        <w:rPr>
-          <w:i/>
-          <w:iCs/>
-          <w:lang w:val="en-US"/>
-        </w:rPr>
-        <w:t>y</w:t>
-      </w:r>
-      <w:r>
-        <w:rPr>
-          <w:i/>
-          <w:iCs/>
-        </w:rPr>
-        <w:t>)</w:t>
-      </w:r>
-    </w:p>
-    <w:p>
-      <w:r>
-        <w:t xml:space="preserve">  "</w:t>
-      </w:r>
-      <w:r>
-        <w:rPr>
-          <w:lang w:val="en-US"/>
-        </w:rPr>
-        <w:t>z</w:t>
-      </w:r>
-      <w:r>
-        <w:t xml:space="preserve">":&lt; </w:t>
-      </w:r>
-      <w:proofErr w:type="gramStart"/>
-      <w:r>
-        <w:rPr>
-          <w:lang w:val="en-US"/>
-        </w:rPr>
-        <w:t>float</w:t>
-      </w:r>
-      <w:r>
-        <w:t xml:space="preserve"> &gt;</w:t>
-      </w:r>
-      <w:proofErr w:type="gramEnd"/>
-      <w:r>
-        <w:t xml:space="preserve">, </w:t>
-      </w:r>
-      <w:r>
-        <w:rPr>
-          <w:i/>
-          <w:iCs/>
-        </w:rPr>
-        <w:t xml:space="preserve">(координата </w:t>
-      </w:r>
-      <w:r>
-        <w:rPr>
-          <w:i/>
-          <w:iCs/>
-          <w:lang w:val="en-US"/>
-        </w:rPr>
-        <w:t>x</w:t>
-      </w:r>
-      <w:r>
-        <w:rPr>
-          <w:i/>
-          <w:iCs/>
-        </w:rPr>
-        <w:t>)</w:t>
-      </w:r>
-    </w:p>
-    <w:p>
-      <w:r>
-        <w:t xml:space="preserve">  "</w:t>
-      </w:r>
-      <w:r>
-        <w:rPr>
-          <w:lang w:val="en-US"/>
-        </w:rPr>
-        <w:t>e</w:t>
-      </w:r>
-      <w:r>
-        <w:rPr>
-          <w:lang w:val="en-US"/>
-        </w:rPr>
-        <w:t>x</w:t>
-      </w:r>
-      <w:r>
-        <w:t xml:space="preserve">":&lt; </w:t>
-      </w:r>
-      <w:proofErr w:type="gramStart"/>
-      <w:r>
-        <w:rPr>
-          <w:lang w:val="en-US"/>
-        </w:rPr>
-        <w:t>float</w:t>
-      </w:r>
-      <w:r>
-        <w:t xml:space="preserve"> &gt;</w:t>
-      </w:r>
-      <w:proofErr w:type="gramEnd"/>
-      <w:r>
-        <w:t>,</w:t>
-      </w:r>
-      <w:r>
-        <w:t xml:space="preserve"> </w:t>
       </w:r>
       <w:r>
         <w:rPr>
@@ -15425,13 +15427,7 @@
         <w:t xml:space="preserve"> </w:t>
       </w:r>
       <w:r>
-        <w:t>позици</w:t>
-      </w:r>
-      <w:r>
-        <w:t>ю</w:t>
-      </w:r>
-      <w:r>
-        <w:t>.</w:t>
+        <w:t>позицию.</w:t>
       </w:r>
     </w:p>
     <w:p>
@@ -16660,24 +16656,282 @@
       </w:r>
     </w:p>
     <w:p>
-      <w:pPr>
-        <w:rPr>
-          <w:lang w:val="en-US"/>
-        </w:rPr>
-      </w:pPr>
-      <w:r>
-        <w:rPr>
-          <w:lang w:val="en-US"/>
-        </w:rPr>
+      <w:r>
         <w:t>}</w:t>
       </w:r>
     </w:p>
-    <w:p>
-      <w:pPr>
-        <w:rPr>
-          <w:lang w:val="en-US"/>
-        </w:rPr>
-      </w:pPr>
+    <w:p/>
+    <w:p>
+      <w:pPr>
+        <w:spacing w:after="0"/>
+        <w:ind w:firstLine="709"/>
+        <w:rPr>
+          <w:i/>
+          <w:iCs/>
+        </w:rPr>
+      </w:pPr>
+      <w:r>
+        <w:t>Команда</w:t>
+      </w:r>
+      <w:r>
+        <w:t xml:space="preserve"> </w:t>
+      </w:r>
+      <w:r>
+        <w:rPr>
+          <w:i/>
+          <w:iCs/>
+          <w:lang w:val="en-US"/>
+        </w:rPr>
+        <w:t>gripped</w:t>
+      </w:r>
+      <w:r>
+        <w:t xml:space="preserve">, </w:t>
+      </w:r>
+      <w:r>
+        <w:t>запрашивает у манипулятора есть ли захват предмета</w:t>
+      </w:r>
+      <w:r>
+        <w:rPr>
+          <w:i/>
+          <w:iCs/>
+        </w:rPr>
+        <w:t>.</w:t>
+      </w:r>
+    </w:p>
+    <w:p>
+      <w:r>
+        <w:t>{</w:t>
+      </w:r>
+    </w:p>
+    <w:p>
+      <w:r>
+        <w:t xml:space="preserve">  </w:t>
+      </w:r>
+      <w:r>
+        <w:t>"</w:t>
+      </w:r>
+      <w:r>
+        <w:rPr>
+          <w:lang w:val="en-US"/>
+        </w:rPr>
+        <w:t>packet</w:t>
+      </w:r>
+      <w:r>
+        <w:t>":"</w:t>
+      </w:r>
+      <w:r>
+        <w:rPr>
+          <w:lang w:val="en-US"/>
+        </w:rPr>
+        <w:t>gripped</w:t>
+      </w:r>
+      <w:r>
+        <w:t xml:space="preserve">", </w:t>
+      </w:r>
+    </w:p>
+    <w:p>
+      <w:pPr>
+        <w:rPr>
+          <w:i/>
+          <w:iCs/>
+        </w:rPr>
+      </w:pPr>
+      <w:r>
+        <w:t xml:space="preserve">  "</w:t>
+      </w:r>
+      <w:r>
+        <w:rPr>
+          <w:lang w:val="en-US"/>
+        </w:rPr>
+        <w:t>id</w:t>
+      </w:r>
+      <w:r>
+        <w:t>":&lt;</w:t>
+      </w:r>
+      <w:r>
+        <w:t>целое</w:t>
+      </w:r>
+      <w:r>
+        <w:t xml:space="preserve">&gt; </w:t>
+      </w:r>
+      <w:r>
+        <w:rPr>
+          <w:i/>
+          <w:iCs/>
+        </w:rPr>
+        <w:t>(идентификатор устройства)</w:t>
+      </w:r>
+    </w:p>
+    <w:p>
+      <w:r>
+        <w:t>}</w:t>
+      </w:r>
+    </w:p>
+    <w:p/>
+    <w:p>
+      <w:pPr>
+        <w:spacing w:after="0"/>
+        <w:ind w:firstLine="709"/>
+        <w:rPr>
+          <w:i/>
+          <w:iCs/>
+        </w:rPr>
+      </w:pPr>
+      <w:r>
+        <w:t>Ответ</w:t>
+      </w:r>
+      <w:r>
+        <w:t xml:space="preserve"> </w:t>
+      </w:r>
+      <w:r>
+        <w:t>для</w:t>
+      </w:r>
+      <w:r>
+        <w:t xml:space="preserve"> </w:t>
+      </w:r>
+      <w:r>
+        <w:t>команды</w:t>
+      </w:r>
+      <w:r>
+        <w:t xml:space="preserve"> </w:t>
+      </w:r>
+      <w:r>
+        <w:rPr>
+          <w:i/>
+          <w:iCs/>
+          <w:lang w:val="en-US"/>
+        </w:rPr>
+        <w:t>gripped</w:t>
+      </w:r>
+      <w:r>
+        <w:t xml:space="preserve">: </w:t>
+      </w:r>
+      <w:r>
+        <w:t>пакет</w:t>
+      </w:r>
+      <w:r>
+        <w:t xml:space="preserve"> </w:t>
+      </w:r>
+      <w:proofErr w:type="gramStart"/>
+      <w:r>
+        <w:rPr>
+          <w:i/>
+          <w:iCs/>
+          <w:lang w:val="en-US"/>
+        </w:rPr>
+        <w:t>ready</w:t>
+      </w:r>
+      <w:r>
+        <w:t xml:space="preserve">  с</w:t>
+      </w:r>
+      <w:proofErr w:type="gramEnd"/>
+      <w:r>
+        <w:t xml:space="preserve"> параметром</w:t>
+      </w:r>
+      <w:r>
+        <w:t>.</w:t>
+      </w:r>
+    </w:p>
+    <w:p>
+      <w:r>
+        <w:t>{</w:t>
+      </w:r>
+    </w:p>
+    <w:p>
+      <w:r>
+        <w:t xml:space="preserve">  </w:t>
+      </w:r>
+      <w:r>
+        <w:t>"</w:t>
+      </w:r>
+      <w:r>
+        <w:rPr>
+          <w:lang w:val="en-US"/>
+        </w:rPr>
+        <w:t>packet</w:t>
+      </w:r>
+      <w:r>
+        <w:t>":"</w:t>
+      </w:r>
+      <w:r>
+        <w:rPr>
+          <w:lang w:val="en-US"/>
+        </w:rPr>
+        <w:t>ready</w:t>
+      </w:r>
+      <w:r>
+        <w:t xml:space="preserve">", </w:t>
+      </w:r>
+    </w:p>
+    <w:p>
+      <w:pPr>
+        <w:rPr>
+          <w:i/>
+          <w:iCs/>
+        </w:rPr>
+      </w:pPr>
+      <w:r>
+        <w:t xml:space="preserve">  "</w:t>
+      </w:r>
+      <w:r>
+        <w:rPr>
+          <w:lang w:val="en-US"/>
+        </w:rPr>
+        <w:t>gripped</w:t>
+      </w:r>
+      <w:r>
+        <w:t>":&lt;</w:t>
+      </w:r>
+      <w:r>
+        <w:rPr>
+          <w:lang w:val="en-US"/>
+        </w:rPr>
+        <w:t>bool</w:t>
+      </w:r>
+      <w:r>
+        <w:t xml:space="preserve">&gt; </w:t>
+      </w:r>
+      <w:r>
+        <w:rPr>
+          <w:i/>
+          <w:iCs/>
+        </w:rPr>
+        <w:t>(</w:t>
+      </w:r>
+      <w:r>
+        <w:rPr>
+          <w:i/>
+          <w:iCs/>
+          <w:lang w:val="en-US"/>
+        </w:rPr>
+        <w:t>true</w:t>
+      </w:r>
+      <w:r>
+        <w:rPr>
+          <w:i/>
+          <w:iCs/>
+        </w:rPr>
+        <w:t xml:space="preserve"> – </w:t>
+      </w:r>
+      <w:r>
+        <w:rPr>
+          <w:i/>
+          <w:iCs/>
+        </w:rPr>
+        <w:t>есть захват предмета</w:t>
+      </w:r>
+      <w:r>
+        <w:rPr>
+          <w:i/>
+          <w:iCs/>
+        </w:rPr>
+        <w:t>)</w:t>
+      </w:r>
+    </w:p>
+    <w:p>
+      <w:r>
+        <w:t>}</w:t>
+      </w:r>
     </w:p>
     <w:p>
       <w:pPr>
@@ -17688,7 +17942,7 @@
 </file>
 
 <file path=customXml/itemProps1.xml><?xml version="1.0" encoding="utf-8"?>
-<ds:datastoreItem xmlns:ds="http://schemas.openxmlformats.org/officeDocument/2006/customXml" ds:itemID="{B71AED08-8AB4-4996-A4B8-09AE340DE77B}">
+<ds:datastoreItem xmlns:ds="http://schemas.openxmlformats.org/officeDocument/2006/customXml" ds:itemID="{C788EDF2-B44C-47CF-AA90-001BD63E3216}">
   <ds:schemaRefs>
     <ds:schemaRef ds:uri="http://schemas.openxmlformats.org/officeDocument/2006/bibliography"/>
   </ds:schemaRefs>

</xml_diff>

<commit_message>
depth map from camera
</commit_message>
<xml_diff>
--- a/docs/simulation3d.docx
+++ b/docs/simulation3d.docx
@@ -9932,16 +9932,12 @@
         <w:rPr>
           <w:i/>
           <w:iCs/>
-          <w:lang w:val="en-US"/>
         </w:rPr>
       </w:pPr>
       <w:r>
         <w:t xml:space="preserve">  </w:t>
       </w:r>
       <w:r>
-        <w:rPr>
-          <w:lang w:val="en-US"/>
-        </w:rPr>
         <w:t>"</w:t>
       </w:r>
       <w:proofErr w:type="spellStart"/>
@@ -9953,9 +9949,6 @@
       </w:r>
       <w:proofErr w:type="spellEnd"/>
       <w:r>
-        <w:rPr>
-          <w:lang w:val="en-US"/>
-        </w:rPr>
         <w:t xml:space="preserve">":&lt; </w:t>
       </w:r>
       <w:r>
@@ -9965,16 +9958,12 @@
         <w:t>float</w:t>
       </w:r>
       <w:r>
-        <w:rPr>
-          <w:lang w:val="en-US"/>
-        </w:rPr>
         <w:t xml:space="preserve"> &gt;, </w:t>
       </w:r>
       <w:r>
         <w:rPr>
           <w:i/>
           <w:iCs/>
-          <w:lang w:val="en-US"/>
         </w:rPr>
         <w:t>(</w:t>
       </w:r>
@@ -9991,7 +9980,6 @@
         <w:rPr>
           <w:i/>
           <w:iCs/>
-          <w:lang w:val="en-US"/>
         </w:rPr>
         <w:t xml:space="preserve">., </w:t>
       </w:r>
@@ -10006,7 +9994,6 @@
         <w:rPr>
           <w:i/>
           <w:iCs/>
-          <w:lang w:val="en-US"/>
         </w:rPr>
         <w:t xml:space="preserve"> </w:t>
       </w:r>
@@ -10023,7 +10010,6 @@
         <w:rPr>
           <w:i/>
           <w:iCs/>
-          <w:lang w:val="en-US"/>
         </w:rPr>
         <w:t>. 100.0)</w:t>
       </w:r>
@@ -10033,13 +10019,9 @@
         <w:rPr>
           <w:i/>
           <w:iCs/>
-          <w:lang w:val="en-US"/>
-        </w:rPr>
-      </w:pPr>
-      <w:r>
-        <w:rPr>
-          <w:lang w:val="en-US"/>
-        </w:rPr>
+        </w:rPr>
+      </w:pPr>
+      <w:r>
         <w:t xml:space="preserve">  "</w:t>
       </w:r>
       <w:proofErr w:type="spellStart"/>
@@ -10051,9 +10033,6 @@
       </w:r>
       <w:proofErr w:type="spellEnd"/>
       <w:r>
-        <w:rPr>
-          <w:lang w:val="en-US"/>
-        </w:rPr>
         <w:t xml:space="preserve">":&lt; </w:t>
       </w:r>
       <w:r>
@@ -10063,16 +10042,12 @@
         <w:t>float</w:t>
       </w:r>
       <w:r>
-        <w:rPr>
-          <w:lang w:val="en-US"/>
-        </w:rPr>
         <w:t xml:space="preserve"> &gt;, </w:t>
       </w:r>
       <w:r>
         <w:rPr>
           <w:i/>
           <w:iCs/>
-          <w:lang w:val="en-US"/>
         </w:rPr>
         <w:t>(</w:t>
       </w:r>
@@ -10087,7 +10062,6 @@
         <w:rPr>
           <w:i/>
           <w:iCs/>
-          <w:lang w:val="en-US"/>
         </w:rPr>
         <w:t xml:space="preserve">, </w:t>
       </w:r>
@@ -10102,7 +10076,6 @@
         <w:rPr>
           <w:i/>
           <w:iCs/>
-          <w:lang w:val="en-US"/>
         </w:rPr>
         <w:t xml:space="preserve"> </w:t>
       </w:r>
@@ -10117,7 +10090,6 @@
         <w:rPr>
           <w:i/>
           <w:iCs/>
-          <w:lang w:val="en-US"/>
         </w:rPr>
         <w:t xml:space="preserve"> 1.5)</w:t>
       </w:r>
@@ -10127,13 +10099,9 @@
         <w:rPr>
           <w:i/>
           <w:iCs/>
-          <w:lang w:val="en-US"/>
-        </w:rPr>
-      </w:pPr>
-      <w:r>
-        <w:rPr>
-          <w:lang w:val="en-US"/>
-        </w:rPr>
+        </w:rPr>
+      </w:pPr>
+      <w:r>
         <w:t xml:space="preserve">  "</w:t>
       </w:r>
       <w:proofErr w:type="spellStart"/>
@@ -10145,9 +10113,6 @@
       </w:r>
       <w:proofErr w:type="spellEnd"/>
       <w:r>
-        <w:rPr>
-          <w:lang w:val="en-US"/>
-        </w:rPr>
         <w:t xml:space="preserve">":&lt; </w:t>
       </w:r>
       <w:r>
@@ -10157,16 +10122,12 @@
         <w:t>float</w:t>
       </w:r>
       <w:r>
-        <w:rPr>
-          <w:lang w:val="en-US"/>
-        </w:rPr>
         <w:t xml:space="preserve"> &gt;, </w:t>
       </w:r>
       <w:r>
         <w:rPr>
           <w:i/>
           <w:iCs/>
-          <w:lang w:val="en-US"/>
         </w:rPr>
         <w:t>(</w:t>
       </w:r>
@@ -10181,7 +10142,6 @@
         <w:rPr>
           <w:i/>
           <w:iCs/>
-          <w:lang w:val="en-US"/>
         </w:rPr>
         <w:t xml:space="preserve">, </w:t>
       </w:r>
@@ -10196,7 +10156,6 @@
         <w:rPr>
           <w:i/>
           <w:iCs/>
-          <w:lang w:val="en-US"/>
         </w:rPr>
         <w:t xml:space="preserve"> </w:t>
       </w:r>
@@ -10211,7 +10170,6 @@
         <w:rPr>
           <w:i/>
           <w:iCs/>
-          <w:lang w:val="en-US"/>
         </w:rPr>
         <w:t xml:space="preserve"> 0.0)</w:t>
       </w:r>
@@ -10221,13 +10179,9 @@
         <w:rPr>
           <w:i/>
           <w:iCs/>
-          <w:lang w:val="en-US"/>
-        </w:rPr>
-      </w:pPr>
-      <w:r>
-        <w:rPr>
-          <w:lang w:val="en-US"/>
-        </w:rPr>
+        </w:rPr>
+      </w:pPr>
+      <w:r>
         <w:t xml:space="preserve">  "</w:t>
       </w:r>
       <w:proofErr w:type="spellStart"/>
@@ -10239,9 +10193,6 @@
       </w:r>
       <w:proofErr w:type="spellEnd"/>
       <w:r>
-        <w:rPr>
-          <w:lang w:val="en-US"/>
-        </w:rPr>
         <w:t xml:space="preserve">":&lt; </w:t>
       </w:r>
       <w:r>
@@ -10251,16 +10202,12 @@
         <w:t>float</w:t>
       </w:r>
       <w:r>
-        <w:rPr>
-          <w:lang w:val="en-US"/>
-        </w:rPr>
         <w:t xml:space="preserve"> &gt;, </w:t>
       </w:r>
       <w:r>
         <w:rPr>
           <w:i/>
           <w:iCs/>
-          <w:lang w:val="en-US"/>
         </w:rPr>
         <w:t>(</w:t>
       </w:r>
@@ -10275,7 +10222,6 @@
         <w:rPr>
           <w:i/>
           <w:iCs/>
-          <w:lang w:val="en-US"/>
         </w:rPr>
         <w:t xml:space="preserve">, </w:t>
       </w:r>
@@ -10290,7 +10236,6 @@
         <w:rPr>
           <w:i/>
           <w:iCs/>
-          <w:lang w:val="en-US"/>
         </w:rPr>
         <w:t xml:space="preserve"> </w:t>
       </w:r>
@@ -10305,7 +10250,6 @@
         <w:rPr>
           <w:i/>
           <w:iCs/>
-          <w:lang w:val="en-US"/>
         </w:rPr>
         <w:t xml:space="preserve"> 1.1)</w:t>
       </w:r>
@@ -10315,25 +10259,20 @@
         <w:rPr>
           <w:i/>
           <w:iCs/>
-          <w:lang w:val="en-US"/>
-        </w:rPr>
-      </w:pPr>
-      <w:r>
-        <w:rPr>
-          <w:lang w:val="en-US"/>
-        </w:rPr>
+        </w:rPr>
+      </w:pPr>
+      <w:r>
         <w:t xml:space="preserve">  "</w:t>
       </w:r>
+      <w:proofErr w:type="spellStart"/>
       <w:r>
         <w:rPr>
           <w:lang w:val="en-US"/>
         </w:rPr>
         <w:t>CaptureArmAngle</w:t>
       </w:r>
-      <w:r>
-        <w:rPr>
-          <w:lang w:val="en-US"/>
-        </w:rPr>
+      <w:proofErr w:type="spellEnd"/>
+      <w:r>
         <w:t xml:space="preserve">0":&lt; </w:t>
       </w:r>
       <w:r>
@@ -10343,16 +10282,12 @@
         <w:t>float</w:t>
       </w:r>
       <w:r>
-        <w:rPr>
-          <w:lang w:val="en-US"/>
-        </w:rPr>
         <w:t xml:space="preserve"> &gt;, </w:t>
       </w:r>
       <w:r>
         <w:rPr>
           <w:i/>
           <w:iCs/>
-          <w:lang w:val="en-US"/>
         </w:rPr>
         <w:t>(</w:t>
       </w:r>
@@ -10367,7 +10302,6 @@
         <w:rPr>
           <w:i/>
           <w:iCs/>
-          <w:lang w:val="en-US"/>
         </w:rPr>
         <w:t xml:space="preserve">, </w:t>
       </w:r>
@@ -10382,7 +10316,6 @@
         <w:rPr>
           <w:i/>
           <w:iCs/>
-          <w:lang w:val="en-US"/>
         </w:rPr>
         <w:t xml:space="preserve"> </w:t>
       </w:r>
@@ -10397,30 +10330,18 @@
         <w:rPr>
           <w:i/>
           <w:iCs/>
-          <w:lang w:val="en-US"/>
-        </w:rPr>
-        <w:t xml:space="preserve"> </w:t>
-      </w:r>
-      <w:r>
-        <w:rPr>
-          <w:i/>
-          <w:iCs/>
-          <w:lang w:val="en-US"/>
-        </w:rPr>
-        <w:t>0.0)</w:t>
-      </w:r>
-    </w:p>
-    <w:p>
-      <w:pPr>
-        <w:rPr>
-          <w:i/>
-          <w:iCs/>
-        </w:rPr>
-      </w:pPr>
-      <w:r>
-        <w:rPr>
-          <w:lang w:val="en-US"/>
-        </w:rPr>
+        </w:rPr>
+        <w:t xml:space="preserve"> 0.0)</w:t>
+      </w:r>
+    </w:p>
+    <w:p>
+      <w:pPr>
+        <w:rPr>
+          <w:i/>
+          <w:iCs/>
+        </w:rPr>
+      </w:pPr>
+      <w:r>
         <w:t xml:space="preserve">  </w:t>
       </w:r>
       <w:r>
@@ -17584,16 +17505,14 @@
       </w:r>
     </w:p>
     <w:p>
-      <w:pPr>
-        <w:rPr>
-          <w:lang w:val="en-US"/>
-        </w:rPr>
-      </w:pPr>
-      <w:r>
-        <w:rPr>
-          <w:lang w:val="en-US"/>
-        </w:rPr>
-        <w:t xml:space="preserve">  "</w:t>
+      <w:r>
+        <w:rPr>
+          <w:lang w:val="en-US"/>
+        </w:rPr>
+        <w:t xml:space="preserve">  </w:t>
+      </w:r>
+      <w:r>
+        <w:t>"</w:t>
       </w:r>
       <w:r>
         <w:rPr>
@@ -17602,15 +17521,9 @@
         <w:t>a</w:t>
       </w:r>
       <w:r>
-        <w:rPr>
-          <w:lang w:val="en-US"/>
-        </w:rPr>
         <w:t>3":&lt;</w:t>
       </w:r>
       <w:r>
-        <w:rPr>
-          <w:lang w:val="en-US"/>
-        </w:rPr>
         <w:t xml:space="preserve"> </w:t>
       </w:r>
       <w:r>
@@ -17620,22 +17533,15 @@
         <w:t>float</w:t>
       </w:r>
       <w:r>
-        <w:rPr>
-          <w:lang w:val="en-US"/>
-        </w:rPr>
-        <w:t xml:space="preserve"> </w:t>
-      </w:r>
-      <w:r>
-        <w:rPr>
-          <w:lang w:val="en-US"/>
-        </w:rPr>
+        <w:t xml:space="preserve"> </w:t>
+      </w:r>
+      <w:r>
         <w:t xml:space="preserve">&gt;, </w:t>
       </w:r>
       <w:r>
         <w:rPr>
           <w:i/>
           <w:iCs/>
-          <w:lang w:val="en-US"/>
         </w:rPr>
         <w:t>(</w:t>
       </w:r>
@@ -17650,7 +17556,6 @@
         <w:rPr>
           <w:i/>
           <w:iCs/>
-          <w:lang w:val="en-US"/>
         </w:rPr>
         <w:t xml:space="preserve"> </w:t>
       </w:r>
@@ -17665,7 +17570,6 @@
         <w:rPr>
           <w:i/>
           <w:iCs/>
-          <w:lang w:val="en-US"/>
         </w:rPr>
         <w:t xml:space="preserve"> </w:t>
       </w:r>
@@ -17680,7 +17584,6 @@
         <w:rPr>
           <w:i/>
           <w:iCs/>
-          <w:lang w:val="en-US"/>
         </w:rPr>
         <w:t xml:space="preserve"> </w:t>
       </w:r>
@@ -17696,16 +17599,12 @@
         <w:rPr>
           <w:i/>
           <w:iCs/>
-          <w:lang w:val="en-US"/>
         </w:rPr>
         <w:t>)</w:t>
       </w:r>
     </w:p>
     <w:p>
       <w:r>
-        <w:rPr>
-          <w:lang w:val="en-US"/>
-        </w:rPr>
         <w:t xml:space="preserve">  </w:t>
       </w:r>
       <w:r>
@@ -18996,15 +18895,7 @@
       </w:r>
     </w:p>
     <w:p>
-      <w:pPr>
-        <w:rPr>
-          <w:lang w:val="en-US"/>
-        </w:rPr>
-      </w:pPr>
-      <w:r>
-        <w:rPr>
-          <w:lang w:val="en-US"/>
-        </w:rPr>
+      <w:r>
         <w:t>}</w:t>
       </w:r>
     </w:p>
@@ -19012,9 +18903,6 @@
       <w:pPr>
         <w:spacing w:after="0"/>
         <w:ind w:firstLine="709"/>
-        <w:rPr>
-          <w:lang w:val="en-US"/>
-        </w:rPr>
       </w:pPr>
     </w:p>
     <w:p>
@@ -19165,22 +19053,11 @@
         <w:t xml:space="preserve">, </w:t>
       </w:r>
       <w:r>
-        <w:t>делает снимок экрана (вида активной камеры)</w:t>
-      </w:r>
-      <w:r>
-        <w:t>.</w:t>
-      </w:r>
-    </w:p>
-    <w:p>
-      <w:pPr>
-        <w:rPr>
-          <w:lang w:val="en-US"/>
-        </w:rPr>
-      </w:pPr>
-      <w:r>
-        <w:rPr>
-          <w:lang w:val="en-US"/>
-        </w:rPr>
+        <w:t>делает снимок экрана (вида активной камеры).</w:t>
+      </w:r>
+    </w:p>
+    <w:p>
+      <w:r>
         <w:t>{</w:t>
       </w:r>
     </w:p>
@@ -19396,6 +19273,35 @@
           <w:i/>
           <w:iCs/>
         </w:rPr>
+        <w:t>размер: 1280</w:t>
+      </w:r>
+      <w:r>
+        <w:rPr>
+          <w:i/>
+          <w:iCs/>
+          <w:lang w:val="en-US"/>
+        </w:rPr>
+        <w:t>x</w:t>
+      </w:r>
+      <w:r>
+        <w:rPr>
+          <w:i/>
+          <w:iCs/>
+        </w:rPr>
+        <w:t>720</w:t>
+      </w:r>
+      <w:r>
+        <w:rPr>
+          <w:i/>
+          <w:iCs/>
+        </w:rPr>
+        <w:t xml:space="preserve">, </w:t>
+      </w:r>
+      <w:r>
+        <w:rPr>
+          <w:i/>
+          <w:iCs/>
+        </w:rPr>
         <w:t>закодиро</w:t>
       </w:r>
       <w:r>
@@ -19438,10 +19344,6 @@
       <w:pPr>
         <w:spacing w:after="0"/>
         <w:ind w:firstLine="709"/>
-        <w:rPr>
-          <w:i/>
-          <w:iCs/>
-        </w:rPr>
       </w:pPr>
       <w:r>
         <w:t>Команда</w:t>
@@ -19455,48 +19357,24 @@
           <w:iCs/>
           <w:lang w:val="en-US"/>
         </w:rPr>
-        <w:t>gripped</w:t>
+        <w:t>depth</w:t>
       </w:r>
       <w:r>
         <w:t xml:space="preserve">, </w:t>
       </w:r>
       <w:r>
-        <w:t>запрашивает у манипулятора есть ли захват предмета</w:t>
-      </w:r>
-      <w:r>
-        <w:rPr>
-          <w:i/>
-          <w:iCs/>
-        </w:rPr>
-        <w:t>.</w:t>
-      </w:r>
-    </w:p>
-    <w:p>
-      <w:pPr>
-        <w:rPr>
-          <w:lang w:val="en-US"/>
-        </w:rPr>
-      </w:pPr>
-      <w:r>
-        <w:rPr>
-          <w:lang w:val="en-US"/>
-        </w:rPr>
+        <w:t>делает карту глубины (вида активной камеры).</w:t>
+      </w:r>
+    </w:p>
+    <w:p>
+      <w:r>
         <w:t>{</w:t>
       </w:r>
     </w:p>
     <w:p>
-      <w:pPr>
-        <w:rPr>
-          <w:lang w:val="en-US"/>
-        </w:rPr>
-      </w:pPr>
-      <w:r>
-        <w:rPr>
-          <w:lang w:val="en-US"/>
-        </w:rPr>
+      <w:r>
         <w:t xml:space="preserve">  "</w:t>
       </w:r>
-      <w:proofErr w:type="spellStart"/>
       <w:r>
         <w:rPr>
           <w:lang w:val="en-US"/>
@@ -19504,101 +19382,33 @@
         <w:t>packet</w:t>
       </w:r>
       <w:r>
-        <w:rPr>
-          <w:lang w:val="en-US"/>
-        </w:rPr>
         <w:t>":"</w:t>
       </w:r>
       <w:r>
         <w:rPr>
           <w:lang w:val="en-US"/>
         </w:rPr>
-        <w:t>gripped</w:t>
-      </w:r>
-      <w:proofErr w:type="spellEnd"/>
-      <w:r>
-        <w:rPr>
-          <w:lang w:val="en-US"/>
-        </w:rPr>
+        <w:t>depth</w:t>
+      </w:r>
+      <w:r>
         <w:t xml:space="preserve">", </w:t>
       </w:r>
     </w:p>
     <w:p>
       <w:r>
-        <w:rPr>
-          <w:lang w:val="en-US"/>
-        </w:rPr>
-        <w:t xml:space="preserve">  </w:t>
-      </w:r>
-      <w:r>
-        <w:t>"</w:t>
-      </w:r>
-      <w:proofErr w:type="spellStart"/>
-      <w:r>
-        <w:rPr>
-          <w:lang w:val="en-US"/>
-        </w:rPr>
-        <w:t>idname</w:t>
-      </w:r>
-      <w:proofErr w:type="spellEnd"/>
-      <w:r>
-        <w:t>":"&lt;</w:t>
-      </w:r>
-      <w:r>
-        <w:rPr>
-          <w:lang w:val="en-US"/>
-        </w:rPr>
-        <w:t>string</w:t>
-      </w:r>
-      <w:r>
-        <w:t xml:space="preserve">&gt;", </w:t>
-      </w:r>
-      <w:r>
-        <w:rPr>
-          <w:i/>
-          <w:iCs/>
-        </w:rPr>
-        <w:t>(</w:t>
-      </w:r>
-      <w:r>
-        <w:rPr>
-          <w:i/>
-          <w:iCs/>
-        </w:rPr>
-        <w:t>имя</w:t>
-      </w:r>
-      <w:r>
-        <w:rPr>
-          <w:i/>
-          <w:iCs/>
-        </w:rPr>
-        <w:t>-</w:t>
-      </w:r>
-      <w:r>
-        <w:rPr>
-          <w:i/>
-          <w:iCs/>
-        </w:rPr>
-        <w:t>идентификатор</w:t>
-      </w:r>
-      <w:r>
-        <w:rPr>
-          <w:i/>
-          <w:iCs/>
-        </w:rPr>
-        <w:t>)</w:t>
-      </w:r>
-    </w:p>
-    <w:p>
-      <w:r>
         <w:t>}</w:t>
       </w:r>
     </w:p>
-    <w:p/>
     <w:p>
       <w:pPr>
         <w:spacing w:after="0"/>
         <w:ind w:firstLine="709"/>
+      </w:pPr>
+    </w:p>
+    <w:p>
+      <w:pPr>
+        <w:spacing w:after="0"/>
+        <w:ind w:firstLine="709"/>
         <w:rPr>
           <w:i/>
           <w:iCs/>
@@ -19628,7 +19438,7 @@
           <w:iCs/>
           <w:lang w:val="en-US"/>
         </w:rPr>
-        <w:t>gripped</w:t>
+        <w:t>depth</w:t>
       </w:r>
       <w:r>
         <w:t xml:space="preserve">: </w:t>
@@ -19648,16 +19458,7 @@
         <w:t>ready</w:t>
       </w:r>
       <w:r>
-        <w:t xml:space="preserve">  с параметр</w:t>
-      </w:r>
-      <w:r>
-        <w:t>а</w:t>
-      </w:r>
-      <w:r>
-        <w:t>м</w:t>
-      </w:r>
-      <w:r>
-        <w:t>и</w:t>
+        <w:t xml:space="preserve">  с параметром</w:t>
       </w:r>
       <w:r>
         <w:t>.</w:t>
@@ -19670,25 +19471,61 @@
     </w:p>
     <w:p>
       <w:r>
+        <w:t xml:space="preserve">  </w:t>
+      </w:r>
+      <w:r>
+        <w:t>"</w:t>
+      </w:r>
+      <w:r>
+        <w:rPr>
+          <w:lang w:val="en-US"/>
+        </w:rPr>
+        <w:t>packet</w:t>
+      </w:r>
+      <w:r>
+        <w:t>":"</w:t>
+      </w:r>
+      <w:r>
+        <w:rPr>
+          <w:lang w:val="en-US"/>
+        </w:rPr>
+        <w:t>ready</w:t>
+      </w:r>
+      <w:r>
+        <w:t xml:space="preserve">", </w:t>
+      </w:r>
+    </w:p>
+    <w:p>
+      <w:pPr>
+        <w:rPr>
+          <w:i/>
+          <w:iCs/>
+        </w:rPr>
+      </w:pPr>
+      <w:r>
         <w:t xml:space="preserve">  "</w:t>
       </w:r>
       <w:r>
         <w:rPr>
           <w:lang w:val="en-US"/>
         </w:rPr>
-        <w:t>packet</w:t>
-      </w:r>
-      <w:r>
-        <w:t>":"</w:t>
-      </w:r>
-      <w:r>
-        <w:rPr>
-          <w:lang w:val="en-US"/>
-        </w:rPr>
-        <w:t>ready</w:t>
-      </w:r>
-      <w:r>
-        <w:t xml:space="preserve">", </w:t>
+        <w:t>ok</w:t>
+      </w:r>
+      <w:r>
+        <w:t>":&lt;</w:t>
+      </w:r>
+      <w:r>
+        <w:t>целое</w:t>
+      </w:r>
+      <w:r>
+        <w:t xml:space="preserve">&gt; </w:t>
+      </w:r>
+      <w:r>
+        <w:rPr>
+          <w:i/>
+          <w:iCs/>
+        </w:rPr>
+        <w:t>(1 - успешно, 0 – если ошибка)</w:t>
       </w:r>
     </w:p>
     <w:p>
@@ -19700,6 +19537,492 @@
         <w:rPr>
           <w:lang w:val="en-US"/>
         </w:rPr>
+        <w:t>base</w:t>
+      </w:r>
+      <w:r>
+        <w:t>64</w:t>
+      </w:r>
+      <w:r>
+        <w:rPr>
+          <w:lang w:val="en-US"/>
+        </w:rPr>
+        <w:t>floats</w:t>
+      </w:r>
+      <w:r>
+        <w:t>":&lt;</w:t>
+      </w:r>
+      <w:r>
+        <w:t>строка</w:t>
+      </w:r>
+      <w:r>
+        <w:t xml:space="preserve">&gt; </w:t>
+      </w:r>
+      <w:r>
+        <w:rPr>
+          <w:i/>
+          <w:iCs/>
+        </w:rPr>
+        <w:t>карта глубины</w:t>
+      </w:r>
+      <w:r>
+        <w:rPr>
+          <w:i/>
+          <w:iCs/>
+        </w:rPr>
+        <w:t xml:space="preserve"> </w:t>
+      </w:r>
+      <w:r>
+        <w:rPr>
+          <w:i/>
+          <w:iCs/>
+        </w:rPr>
+        <w:t>(</w:t>
+      </w:r>
+      <w:r>
+        <w:rPr>
+          <w:i/>
+          <w:iCs/>
+        </w:rPr>
+        <w:t>расстояния от камеры для пикселей</w:t>
+      </w:r>
+      <w:r>
+        <w:rPr>
+          <w:i/>
+          <w:iCs/>
+        </w:rPr>
+        <w:t>)</w:t>
+      </w:r>
+      <w:r>
+        <w:t xml:space="preserve"> - </w:t>
+      </w:r>
+      <w:r>
+        <w:rPr>
+          <w:i/>
+          <w:iCs/>
+        </w:rPr>
+        <w:t>таблица размер</w:t>
+      </w:r>
+      <w:r>
+        <w:rPr>
+          <w:i/>
+          <w:iCs/>
+        </w:rPr>
+        <w:t>а</w:t>
+      </w:r>
+      <w:r>
+        <w:rPr>
+          <w:i/>
+          <w:iCs/>
+        </w:rPr>
+        <w:t xml:space="preserve"> 1280</w:t>
+      </w:r>
+      <w:r>
+        <w:rPr>
+          <w:i/>
+          <w:iCs/>
+          <w:lang w:val="en-US"/>
+        </w:rPr>
+        <w:t>x</w:t>
+      </w:r>
+      <w:r>
+        <w:rPr>
+          <w:i/>
+          <w:iCs/>
+        </w:rPr>
+        <w:t xml:space="preserve">720 </w:t>
+      </w:r>
+      <w:r>
+        <w:rPr>
+          <w:i/>
+          <w:iCs/>
+        </w:rPr>
+        <w:t>значений</w:t>
+      </w:r>
+      <w:r>
+        <w:rPr>
+          <w:i/>
+          <w:iCs/>
+        </w:rPr>
+        <w:t xml:space="preserve"> </w:t>
+      </w:r>
+      <w:r>
+        <w:rPr>
+          <w:i/>
+          <w:iCs/>
+          <w:lang w:val="en-US"/>
+        </w:rPr>
+        <w:t>float</w:t>
+      </w:r>
+      <w:r>
+        <w:rPr>
+          <w:i/>
+          <w:iCs/>
+        </w:rPr>
+        <w:t xml:space="preserve"> (</w:t>
+      </w:r>
+      <w:r>
+        <w:rPr>
+          <w:i/>
+          <w:iCs/>
+        </w:rPr>
+        <w:t xml:space="preserve">по </w:t>
+      </w:r>
+      <w:r>
+        <w:rPr>
+          <w:i/>
+          <w:iCs/>
+        </w:rPr>
+        <w:t xml:space="preserve">4 </w:t>
+      </w:r>
+      <w:r>
+        <w:rPr>
+          <w:i/>
+          <w:iCs/>
+        </w:rPr>
+        <w:t xml:space="preserve">байта </w:t>
+      </w:r>
+      <w:proofErr w:type="spellStart"/>
+      <w:r>
+        <w:rPr>
+          <w:i/>
+          <w:iCs/>
+          <w:lang w:val="en-US"/>
+        </w:rPr>
+        <w:t>bigendian</w:t>
+      </w:r>
+      <w:proofErr w:type="spellEnd"/>
+      <w:r>
+        <w:rPr>
+          <w:i/>
+          <w:iCs/>
+        </w:rPr>
+        <w:t xml:space="preserve">), </w:t>
+      </w:r>
+      <w:r>
+        <w:rPr>
+          <w:i/>
+          <w:iCs/>
+        </w:rPr>
+        <w:t>закодиро</w:t>
+      </w:r>
+      <w:r>
+        <w:rPr>
+          <w:i/>
+          <w:iCs/>
+        </w:rPr>
+        <w:t>в</w:t>
+      </w:r>
+      <w:r>
+        <w:rPr>
+          <w:i/>
+          <w:iCs/>
+        </w:rPr>
+        <w:t xml:space="preserve">анный в </w:t>
+      </w:r>
+      <w:r>
+        <w:rPr>
+          <w:i/>
+          <w:iCs/>
+          <w:lang w:val="en-US"/>
+        </w:rPr>
+        <w:t>base</w:t>
+      </w:r>
+      <w:r>
+        <w:rPr>
+          <w:i/>
+          <w:iCs/>
+        </w:rPr>
+        <w:t>64</w:t>
+      </w:r>
+    </w:p>
+    <w:p>
+      <w:r>
+        <w:t>}</w:t>
+      </w:r>
+    </w:p>
+    <w:p/>
+    <w:p>
+      <w:pPr>
+        <w:spacing w:after="0"/>
+        <w:ind w:firstLine="709"/>
+        <w:rPr>
+          <w:i/>
+          <w:iCs/>
+        </w:rPr>
+      </w:pPr>
+      <w:r>
+        <w:t>Команда</w:t>
+      </w:r>
+      <w:r>
+        <w:t xml:space="preserve"> </w:t>
+      </w:r>
+      <w:r>
+        <w:rPr>
+          <w:i/>
+          <w:iCs/>
+          <w:lang w:val="en-US"/>
+        </w:rPr>
+        <w:t>gripped</w:t>
+      </w:r>
+      <w:r>
+        <w:t xml:space="preserve">, </w:t>
+      </w:r>
+      <w:r>
+        <w:t>запрашивает у манипулятора есть ли захват предмета</w:t>
+      </w:r>
+      <w:r>
+        <w:rPr>
+          <w:i/>
+          <w:iCs/>
+        </w:rPr>
+        <w:t>.</w:t>
+      </w:r>
+    </w:p>
+    <w:p>
+      <w:pPr>
+        <w:rPr>
+          <w:lang w:val="en-US"/>
+        </w:rPr>
+      </w:pPr>
+      <w:r>
+        <w:rPr>
+          <w:lang w:val="en-US"/>
+        </w:rPr>
+        <w:t>{</w:t>
+      </w:r>
+    </w:p>
+    <w:p>
+      <w:pPr>
+        <w:rPr>
+          <w:lang w:val="en-US"/>
+        </w:rPr>
+      </w:pPr>
+      <w:r>
+        <w:rPr>
+          <w:lang w:val="en-US"/>
+        </w:rPr>
+        <w:t xml:space="preserve">  "</w:t>
+      </w:r>
+      <w:proofErr w:type="spellStart"/>
+      <w:r>
+        <w:rPr>
+          <w:lang w:val="en-US"/>
+        </w:rPr>
+        <w:t>packet</w:t>
+      </w:r>
+      <w:r>
+        <w:rPr>
+          <w:lang w:val="en-US"/>
+        </w:rPr>
+        <w:t>":"</w:t>
+      </w:r>
+      <w:r>
+        <w:rPr>
+          <w:lang w:val="en-US"/>
+        </w:rPr>
+        <w:t>gripped</w:t>
+      </w:r>
+      <w:proofErr w:type="spellEnd"/>
+      <w:r>
+        <w:rPr>
+          <w:lang w:val="en-US"/>
+        </w:rPr>
+        <w:t xml:space="preserve">", </w:t>
+      </w:r>
+    </w:p>
+    <w:p>
+      <w:pPr>
+        <w:rPr>
+          <w:lang w:val="en-US"/>
+        </w:rPr>
+      </w:pPr>
+      <w:r>
+        <w:rPr>
+          <w:lang w:val="en-US"/>
+        </w:rPr>
+        <w:t xml:space="preserve">  </w:t>
+      </w:r>
+      <w:r>
+        <w:rPr>
+          <w:lang w:val="en-US"/>
+        </w:rPr>
+        <w:t>"</w:t>
+      </w:r>
+      <w:proofErr w:type="spellStart"/>
+      <w:r>
+        <w:rPr>
+          <w:lang w:val="en-US"/>
+        </w:rPr>
+        <w:t>idname</w:t>
+      </w:r>
+      <w:proofErr w:type="spellEnd"/>
+      <w:r>
+        <w:rPr>
+          <w:lang w:val="en-US"/>
+        </w:rPr>
+        <w:t>":"&lt;</w:t>
+      </w:r>
+      <w:r>
+        <w:rPr>
+          <w:lang w:val="en-US"/>
+        </w:rPr>
+        <w:t>string</w:t>
+      </w:r>
+      <w:r>
+        <w:rPr>
+          <w:lang w:val="en-US"/>
+        </w:rPr>
+        <w:t xml:space="preserve">&gt;", </w:t>
+      </w:r>
+      <w:r>
+        <w:rPr>
+          <w:i/>
+          <w:iCs/>
+          <w:lang w:val="en-US"/>
+        </w:rPr>
+        <w:t>(</w:t>
+      </w:r>
+      <w:r>
+        <w:rPr>
+          <w:i/>
+          <w:iCs/>
+        </w:rPr>
+        <w:t>имя</w:t>
+      </w:r>
+      <w:r>
+        <w:rPr>
+          <w:i/>
+          <w:iCs/>
+          <w:lang w:val="en-US"/>
+        </w:rPr>
+        <w:t>-</w:t>
+      </w:r>
+      <w:r>
+        <w:rPr>
+          <w:i/>
+          <w:iCs/>
+        </w:rPr>
+        <w:t>идентификатор</w:t>
+      </w:r>
+      <w:r>
+        <w:rPr>
+          <w:i/>
+          <w:iCs/>
+          <w:lang w:val="en-US"/>
+        </w:rPr>
+        <w:t>)</w:t>
+      </w:r>
+    </w:p>
+    <w:p>
+      <w:r>
+        <w:t>}</w:t>
+      </w:r>
+    </w:p>
+    <w:p/>
+    <w:p>
+      <w:pPr>
+        <w:spacing w:after="0"/>
+        <w:ind w:firstLine="709"/>
+        <w:rPr>
+          <w:i/>
+          <w:iCs/>
+        </w:rPr>
+      </w:pPr>
+      <w:r>
+        <w:t>Ответ</w:t>
+      </w:r>
+      <w:r>
+        <w:t xml:space="preserve"> </w:t>
+      </w:r>
+      <w:r>
+        <w:t>для</w:t>
+      </w:r>
+      <w:r>
+        <w:t xml:space="preserve"> </w:t>
+      </w:r>
+      <w:r>
+        <w:t>команды</w:t>
+      </w:r>
+      <w:r>
+        <w:t xml:space="preserve"> </w:t>
+      </w:r>
+      <w:r>
+        <w:rPr>
+          <w:i/>
+          <w:iCs/>
+          <w:lang w:val="en-US"/>
+        </w:rPr>
+        <w:t>gripped</w:t>
+      </w:r>
+      <w:r>
+        <w:t xml:space="preserve">: </w:t>
+      </w:r>
+      <w:r>
+        <w:t>пакет</w:t>
+      </w:r>
+      <w:r>
+        <w:t xml:space="preserve"> </w:t>
+      </w:r>
+      <w:r>
+        <w:rPr>
+          <w:i/>
+          <w:iCs/>
+          <w:lang w:val="en-US"/>
+        </w:rPr>
+        <w:t>ready</w:t>
+      </w:r>
+      <w:r>
+        <w:t xml:space="preserve">  с параметр</w:t>
+      </w:r>
+      <w:r>
+        <w:t>а</w:t>
+      </w:r>
+      <w:r>
+        <w:t>м</w:t>
+      </w:r>
+      <w:r>
+        <w:t>и</w:t>
+      </w:r>
+      <w:r>
+        <w:t>.</w:t>
+      </w:r>
+    </w:p>
+    <w:p>
+      <w:r>
+        <w:t>{</w:t>
+      </w:r>
+    </w:p>
+    <w:p>
+      <w:r>
+        <w:t xml:space="preserve">  "</w:t>
+      </w:r>
+      <w:r>
+        <w:rPr>
+          <w:lang w:val="en-US"/>
+        </w:rPr>
+        <w:t>packet</w:t>
+      </w:r>
+      <w:r>
+        <w:t>":"</w:t>
+      </w:r>
+      <w:r>
+        <w:rPr>
+          <w:lang w:val="en-US"/>
+        </w:rPr>
+        <w:t>ready</w:t>
+      </w:r>
+      <w:r>
+        <w:t xml:space="preserve">", </w:t>
+      </w:r>
+    </w:p>
+    <w:p>
+      <w:r>
+        <w:t xml:space="preserve">  "</w:t>
+      </w:r>
+      <w:r>
+        <w:rPr>
+          <w:lang w:val="en-US"/>
+        </w:rPr>
         <w:t>ok</w:t>
       </w:r>
       <w:r>
@@ -20188,6 +20511,7 @@
     </w:p>
     <w:p>
       <w:r>
+        <w:lastRenderedPageBreak/>
         <w:t xml:space="preserve">  "</w:t>
       </w:r>
       <w:r>

</xml_diff>